<commit_message>
Added footer & part of body
</commit_message>
<xml_diff>
--- a/Информационный сайт отдела.docx
+++ b/Информационный сайт отдела.docx
@@ -118,11 +118,20 @@
         </w:numPr>
         <w:spacing w:line="360" w:lineRule="auto"/>
         <w:jc w:val="both"/>
-      </w:pPr>
-      <w:r>
+        <w:rPr>
+          <w:color w:val="00B050"/>
+        </w:rPr>
+      </w:pPr>
+      <w:r>
+        <w:rPr>
+          <w:color w:val="00B050"/>
+        </w:rPr>
         <w:t>П</w:t>
       </w:r>
       <w:r>
+        <w:rPr>
+          <w:color w:val="00B050"/>
+        </w:rPr>
         <w:t>роизводим в России (описание проектов с фотографиями)</w:t>
       </w:r>
     </w:p>
@@ -135,8 +144,14 @@
         </w:numPr>
         <w:spacing w:line="360" w:lineRule="auto"/>
         <w:jc w:val="both"/>
-      </w:pPr>
-      <w:r>
+        <w:rPr>
+          <w:color w:val="00B050"/>
+        </w:rPr>
+      </w:pPr>
+      <w:r>
+        <w:rPr>
+          <w:color w:val="00B050"/>
+        </w:rPr>
         <w:t>Как заказать нашу продукцию (описание оформления заказов, предоставление ссылок на соц. сети и почту)</w:t>
       </w:r>
     </w:p>
@@ -158,8 +173,14 @@
         </w:numPr>
         <w:spacing w:line="360" w:lineRule="auto"/>
         <w:jc w:val="both"/>
-      </w:pPr>
-      <w:r>
+        <w:rPr>
+          <w:color w:val="00B050"/>
+        </w:rPr>
+      </w:pPr>
+      <w:r>
+        <w:rPr>
+          <w:color w:val="00B050"/>
+        </w:rPr>
         <w:t>Кнопка «На главную»</w:t>
       </w:r>
     </w:p>
@@ -172,14 +193,26 @@
         </w:numPr>
         <w:spacing w:line="360" w:lineRule="auto"/>
         <w:jc w:val="both"/>
-      </w:pPr>
-      <w:r>
+        <w:rPr>
+          <w:color w:val="00B050"/>
+        </w:rPr>
+      </w:pPr>
+      <w:r>
+        <w:rPr>
+          <w:color w:val="00B050"/>
+        </w:rPr>
         <w:t xml:space="preserve">Кнопка «О </w:t>
       </w:r>
       <w:r>
+        <w:rPr>
+          <w:color w:val="00B050"/>
+        </w:rPr>
         <w:t>компании</w:t>
       </w:r>
       <w:r>
+        <w:rPr>
+          <w:color w:val="00B050"/>
+        </w:rPr>
         <w:t>»</w:t>
       </w:r>
     </w:p>
@@ -192,8 +225,14 @@
         </w:numPr>
         <w:spacing w:line="360" w:lineRule="auto"/>
         <w:jc w:val="both"/>
-      </w:pPr>
-      <w:r>
+        <w:rPr>
+          <w:color w:val="00B050"/>
+        </w:rPr>
+      </w:pPr>
+      <w:r>
+        <w:rPr>
+          <w:color w:val="00B050"/>
+        </w:rPr>
         <w:t>Кнопка «Контакты»</w:t>
       </w:r>
     </w:p>
@@ -206,54 +245,46 @@
         </w:numPr>
         <w:spacing w:line="360" w:lineRule="auto"/>
         <w:jc w:val="both"/>
-      </w:pPr>
-      <w:r>
+        <w:rPr>
+          <w:color w:val="00B050"/>
+        </w:rPr>
+      </w:pPr>
+      <w:r>
+        <w:rPr>
+          <w:color w:val="00B050"/>
+        </w:rPr>
         <w:t>Кнопка «</w:t>
       </w:r>
       <w:r>
+        <w:rPr>
+          <w:color w:val="00B050"/>
+        </w:rPr>
         <w:t>Оформление заказа</w:t>
       </w:r>
       <w:r>
+        <w:rPr>
+          <w:color w:val="00B050"/>
+        </w:rPr>
         <w:t>»</w:t>
       </w:r>
       <w:r>
-        <w:t xml:space="preserve"> (переход на новую страницу с окном выбора категории товара (</w:t>
-      </w:r>
-      <w:r>
-        <w:t>Системы Приемники и анализаторы обстановки</w:t>
-      </w:r>
-      <w:r>
-        <w:t xml:space="preserve">, </w:t>
-      </w:r>
-      <w:r>
-        <w:rPr>
+        <w:rPr>
+          <w:color w:val="00B050"/>
+        </w:rPr>
+        <w:t xml:space="preserve"> (переход на новую страницу с окном выбора категории товара (Системы Приемники и анализаторы обстановки, </w:t>
+      </w:r>
+      <w:r>
+        <w:rPr>
+          <w:color w:val="00B050"/>
           <w:lang w:val="en-US"/>
         </w:rPr>
         <w:t>FPV</w:t>
       </w:r>
       <w:r>
-        <w:t xml:space="preserve"> системы</w:t>
-      </w:r>
-      <w:r>
-        <w:t xml:space="preserve">, </w:t>
-      </w:r>
-      <w:r>
-        <w:t>Навигационные решения</w:t>
-      </w:r>
-      <w:r>
-        <w:t xml:space="preserve">, </w:t>
-      </w:r>
-      <w:r>
-        <w:t>Приемо</w:t>
-      </w:r>
-      <w:r>
-        <w:t>-</w:t>
-      </w:r>
-      <w:r>
-        <w:t>передатчики</w:t>
-      </w:r>
-      <w:r>
-        <w:t>))</w:t>
+        <w:rPr>
+          <w:color w:val="00B050"/>
+        </w:rPr>
+        <w:t xml:space="preserve"> системы, Навигационные решения, Приемо-передатчики))</w:t>
       </w:r>
     </w:p>
     <w:p>
@@ -265,8 +296,14 @@
         </w:numPr>
         <w:spacing w:line="360" w:lineRule="auto"/>
         <w:jc w:val="both"/>
-      </w:pPr>
-      <w:r>
+        <w:rPr>
+          <w:color w:val="00B050"/>
+        </w:rPr>
+      </w:pPr>
+      <w:r>
+        <w:rPr>
+          <w:color w:val="00B050"/>
+        </w:rPr>
         <w:t>Кнопка «Доставка и оплата» (включает в себя описание сроков отгрузки)</w:t>
       </w:r>
     </w:p>
@@ -279,8 +316,14 @@
         </w:numPr>
         <w:spacing w:line="360" w:lineRule="auto"/>
         <w:jc w:val="both"/>
-      </w:pPr>
-      <w:r>
+        <w:rPr>
+          <w:color w:val="00B050"/>
+        </w:rPr>
+      </w:pPr>
+      <w:r>
+        <w:rPr>
+          <w:color w:val="00B050"/>
+        </w:rPr>
         <w:t>Кнопка «Наверх»</w:t>
       </w:r>
     </w:p>
@@ -293,8 +336,20 @@
         </w:numPr>
         <w:spacing w:line="360" w:lineRule="auto"/>
         <w:jc w:val="both"/>
-      </w:pPr>
-      <w:r>
+        <w:rPr>
+          <w:color w:val="00B050"/>
+        </w:rPr>
+      </w:pPr>
+      <w:r>
+        <w:rPr>
+          <w:color w:val="00B050"/>
+        </w:rPr>
+        <w:t xml:space="preserve">Кнопка </w:t>
+      </w:r>
+      <w:r>
+        <w:rPr>
+          <w:color w:val="00B050"/>
+        </w:rPr>
         <w:t>Наши испытания или новости</w:t>
       </w:r>
     </w:p>
@@ -307,8 +362,20 @@
         </w:numPr>
         <w:spacing w:line="360" w:lineRule="auto"/>
         <w:jc w:val="both"/>
-      </w:pPr>
-      <w:r>
+        <w:rPr>
+          <w:color w:val="00B050"/>
+        </w:rPr>
+      </w:pPr>
+      <w:r>
+        <w:rPr>
+          <w:color w:val="00B050"/>
+        </w:rPr>
+        <w:t xml:space="preserve">Кнопка </w:t>
+      </w:r>
+      <w:r>
+        <w:rPr>
+          <w:color w:val="00B050"/>
+        </w:rPr>
         <w:t>Часто задаваемые вопросы</w:t>
       </w:r>
     </w:p>

</xml_diff>

<commit_message>
Main Body & some architecture
</commit_message>
<xml_diff>
--- a/Информационный сайт отдела.docx
+++ b/Информационный сайт отдела.docx
@@ -16,6 +16,47 @@
         <w:spacing w:line="360" w:lineRule="auto"/>
         <w:jc w:val="both"/>
       </w:pPr>
+    </w:p>
+    <w:p>
+      <w:pPr>
+        <w:spacing w:line="360" w:lineRule="auto"/>
+        <w:jc w:val="both"/>
+        <w:rPr>
+          <w:color w:val="FF0000"/>
+          <w:sz w:val="32"/>
+          <w:szCs w:val="32"/>
+        </w:rPr>
+      </w:pPr>
+      <w:r>
+        <w:rPr>
+          <w:color w:val="FF0000"/>
+          <w:sz w:val="32"/>
+          <w:szCs w:val="32"/>
+        </w:rPr>
+        <w:t>Сделать нормальную темную тему</w:t>
+      </w:r>
+      <w:r>
+        <w:rPr>
+          <w:color w:val="FF0000"/>
+          <w:sz w:val="32"/>
+          <w:szCs w:val="32"/>
+        </w:rPr>
+        <w:t xml:space="preserve">, </w:t>
+      </w:r>
+      <w:r>
+        <w:rPr>
+          <w:color w:val="FF0000"/>
+          <w:sz w:val="32"/>
+          <w:szCs w:val="32"/>
+        </w:rPr>
+        <w:t>подобрать нормальные картинки или сделать свои, раскидать текст и шрифты (опционально)</w:t>
+      </w:r>
+    </w:p>
+    <w:p>
+      <w:pPr>
+        <w:spacing w:line="360" w:lineRule="auto"/>
+        <w:jc w:val="both"/>
+      </w:pPr>
       <w:r>
         <w:t>Заголовок:</w:t>
       </w:r>
@@ -144,15 +185,102 @@
         </w:numPr>
         <w:spacing w:line="360" w:lineRule="auto"/>
         <w:jc w:val="both"/>
-        <w:rPr>
-          <w:color w:val="00B050"/>
-        </w:rPr>
-      </w:pPr>
-      <w:r>
-        <w:rPr>
-          <w:color w:val="00B050"/>
-        </w:rPr>
-        <w:t>Как заказать нашу продукцию (описание оформления заказов, предоставление ссылок на соц. сети и почту)</w:t>
+      </w:pPr>
+      <w:r>
+        <w:rPr>
+          <w:color w:val="00B050"/>
+        </w:rPr>
+        <w:t xml:space="preserve">Как заказать нашу продукцию (описание оформления заказов, предоставление </w:t>
+      </w:r>
+      <w:r>
+        <w:rPr>
+          <w:color w:val="00B050"/>
+        </w:rPr>
+        <w:t>ссылок на соц. сети и почту)</w:t>
+      </w:r>
+    </w:p>
+    <w:p>
+      <w:pPr>
+        <w:pStyle w:val="a3"/>
+        <w:numPr>
+          <w:ilvl w:val="0"/>
+          <w:numId w:val="2"/>
+        </w:numPr>
+        <w:spacing w:line="360" w:lineRule="auto"/>
+        <w:jc w:val="both"/>
+        <w:rPr>
+          <w:color w:val="00B050"/>
+        </w:rPr>
+      </w:pPr>
+      <w:r>
+        <w:rPr>
+          <w:color w:val="00B050"/>
+        </w:rPr>
+        <w:t>Превьюшка, как на аналогов нет</w:t>
+      </w:r>
+    </w:p>
+    <w:p>
+      <w:pPr>
+        <w:pStyle w:val="a3"/>
+        <w:numPr>
+          <w:ilvl w:val="0"/>
+          <w:numId w:val="2"/>
+        </w:numPr>
+        <w:spacing w:line="360" w:lineRule="auto"/>
+        <w:jc w:val="both"/>
+        <w:rPr>
+          <w:color w:val="00B050"/>
+        </w:rPr>
+      </w:pPr>
+      <w:r>
+        <w:rPr>
+          <w:color w:val="00B050"/>
+        </w:rPr>
+        <w:t xml:space="preserve">Вода </w:t>
+      </w:r>
+      <w:r>
+        <w:rPr>
+          <w:color w:val="00B050"/>
+        </w:rPr>
+        <w:t>какая-нибудь</w:t>
+      </w:r>
+      <w:r>
+        <w:rPr>
+          <w:color w:val="00B050"/>
+        </w:rPr>
+        <w:t xml:space="preserve"> по типу (</w:t>
+      </w:r>
+      <w:r>
+        <w:rPr>
+          <w:color w:val="00B050"/>
+        </w:rPr>
+        <w:t>Решения, которые реально работают</w:t>
+      </w:r>
+      <w:r>
+        <w:rPr>
+          <w:color w:val="00B050"/>
+        </w:rPr>
+        <w:t>)</w:t>
+      </w:r>
+    </w:p>
+    <w:p>
+      <w:pPr>
+        <w:pStyle w:val="a3"/>
+        <w:numPr>
+          <w:ilvl w:val="0"/>
+          <w:numId w:val="2"/>
+        </w:numPr>
+        <w:spacing w:line="360" w:lineRule="auto"/>
+        <w:jc w:val="both"/>
+        <w:rPr>
+          <w:color w:val="00B050"/>
+        </w:rPr>
+      </w:pPr>
+      <w:r>
+        <w:rPr>
+          <w:color w:val="00B050"/>
+        </w:rPr>
+        <w:t>У вас остались вопросы?</w:t>
       </w:r>
     </w:p>
     <w:p>

</xml_diff>

<commit_message>
Finish Main Page Frontend(icon, animations, e.t.c)
</commit_message>
<xml_diff>
--- a/Информационный сайт отдела.docx
+++ b/Информационный сайт отдела.docx
@@ -4,7 +4,7 @@
   <w:body>
     <w:p>
       <w:pPr>
-        <w:spacing w:line="360" w:lineRule="auto"/>
+        <w:spacing w:after="0" w:line="360" w:lineRule="auto"/>
         <w:jc w:val="both"/>
       </w:pPr>
       <w:r>
@@ -13,48 +13,418 @@
     </w:p>
     <w:p>
       <w:pPr>
-        <w:spacing w:line="360" w:lineRule="auto"/>
-        <w:jc w:val="both"/>
-      </w:pPr>
-    </w:p>
-    <w:p>
-      <w:pPr>
-        <w:spacing w:line="360" w:lineRule="auto"/>
-        <w:jc w:val="both"/>
-        <w:rPr>
-          <w:color w:val="FF0000"/>
-          <w:sz w:val="32"/>
-          <w:szCs w:val="32"/>
-        </w:rPr>
-      </w:pPr>
-      <w:r>
-        <w:rPr>
-          <w:color w:val="FF0000"/>
-          <w:sz w:val="32"/>
-          <w:szCs w:val="32"/>
-        </w:rPr>
-        <w:t>Сделать нормальную темную тему</w:t>
-      </w:r>
-      <w:r>
-        <w:rPr>
-          <w:color w:val="FF0000"/>
-          <w:sz w:val="32"/>
-          <w:szCs w:val="32"/>
-        </w:rPr>
-        <w:t xml:space="preserve">, </w:t>
-      </w:r>
-      <w:r>
-        <w:rPr>
-          <w:color w:val="FF0000"/>
-          <w:sz w:val="32"/>
-          <w:szCs w:val="32"/>
-        </w:rPr>
-        <w:t>подобрать нормальные картинки или сделать свои, раскидать текст и шрифты (опционально)</w:t>
-      </w:r>
-    </w:p>
-    <w:p>
-      <w:pPr>
-        <w:spacing w:line="360" w:lineRule="auto"/>
+        <w:spacing w:after="0" w:line="360" w:lineRule="auto"/>
+        <w:jc w:val="both"/>
+        <w:rPr>
+          <w:color w:val="FF0000"/>
+          <w:sz w:val="40"/>
+          <w:szCs w:val="40"/>
+        </w:rPr>
+      </w:pPr>
+      <w:r>
+        <w:rPr>
+          <w:color w:val="FF0000"/>
+          <w:sz w:val="40"/>
+          <w:szCs w:val="40"/>
+        </w:rPr>
+        <w:t>Замечания, предложения</w:t>
+      </w:r>
+      <w:r>
+        <w:rPr>
+          <w:color w:val="FF0000"/>
+          <w:sz w:val="40"/>
+          <w:szCs w:val="40"/>
+        </w:rPr>
+        <w:t>:</w:t>
+      </w:r>
+    </w:p>
+    <w:p>
+      <w:pPr>
+        <w:spacing w:after="0" w:line="360" w:lineRule="auto"/>
+        <w:jc w:val="both"/>
+        <w:rPr>
+          <w:color w:val="FF0000"/>
+          <w:sz w:val="32"/>
+          <w:szCs w:val="32"/>
+        </w:rPr>
+      </w:pPr>
+      <w:proofErr w:type="spellStart"/>
+      <w:r>
+        <w:rPr>
+          <w:color w:val="FF0000"/>
+          <w:sz w:val="32"/>
+          <w:szCs w:val="32"/>
+        </w:rPr>
+        <w:t>Превьюшка</w:t>
+      </w:r>
+      <w:proofErr w:type="spellEnd"/>
+      <w:r>
+        <w:rPr>
+          <w:color w:val="FF0000"/>
+          <w:sz w:val="32"/>
+          <w:szCs w:val="32"/>
+        </w:rPr>
+        <w:t xml:space="preserve"> </w:t>
+      </w:r>
+      <w:r>
+        <w:rPr>
+          <w:color w:val="FF0000"/>
+          <w:sz w:val="32"/>
+          <w:szCs w:val="32"/>
+        </w:rPr>
+        <w:t xml:space="preserve">как на </w:t>
+      </w:r>
+      <w:proofErr w:type="spellStart"/>
+      <w:r>
+        <w:rPr>
+          <w:color w:val="FF0000"/>
+          <w:sz w:val="32"/>
+          <w:szCs w:val="32"/>
+        </w:rPr>
+        <w:t>аналоговнет</w:t>
+      </w:r>
+      <w:proofErr w:type="spellEnd"/>
+      <w:r>
+        <w:rPr>
+          <w:color w:val="FF0000"/>
+          <w:sz w:val="32"/>
+          <w:szCs w:val="32"/>
+        </w:rPr>
+        <w:t xml:space="preserve"> на всю </w:t>
+      </w:r>
+      <w:r>
+        <w:rPr>
+          <w:color w:val="FF0000"/>
+          <w:sz w:val="32"/>
+          <w:szCs w:val="32"/>
+        </w:rPr>
+        <w:t>ширину</w:t>
+      </w:r>
+      <w:r>
+        <w:rPr>
+          <w:color w:val="FF0000"/>
+          <w:sz w:val="32"/>
+          <w:szCs w:val="32"/>
+        </w:rPr>
+        <w:t xml:space="preserve"> страницы</w:t>
+      </w:r>
+      <w:r>
+        <w:rPr>
+          <w:color w:val="FF0000"/>
+          <w:sz w:val="32"/>
+          <w:szCs w:val="32"/>
+        </w:rPr>
+        <w:t xml:space="preserve"> (потом текст и кнопки центрировать по ней)</w:t>
+      </w:r>
+    </w:p>
+    <w:p>
+      <w:pPr>
+        <w:spacing w:after="0" w:line="360" w:lineRule="auto"/>
+        <w:jc w:val="both"/>
+        <w:rPr>
+          <w:color w:val="FF0000"/>
+          <w:sz w:val="32"/>
+          <w:szCs w:val="32"/>
+        </w:rPr>
+      </w:pPr>
+      <w:r>
+        <w:rPr>
+          <w:color w:val="FF0000"/>
+          <w:sz w:val="32"/>
+          <w:szCs w:val="32"/>
+        </w:rPr>
+        <w:t>Убрать сохранение последней выбранной темы</w:t>
+      </w:r>
+    </w:p>
+    <w:p>
+      <w:pPr>
+        <w:spacing w:after="0" w:line="360" w:lineRule="auto"/>
+        <w:jc w:val="both"/>
+        <w:rPr>
+          <w:color w:val="FF0000"/>
+          <w:sz w:val="32"/>
+          <w:szCs w:val="32"/>
+        </w:rPr>
+      </w:pPr>
+      <w:r>
+        <w:rPr>
+          <w:color w:val="FF0000"/>
+          <w:sz w:val="32"/>
+          <w:szCs w:val="32"/>
+        </w:rPr>
+        <w:t xml:space="preserve">Попробовать на свой сервер с ВПН залить </w:t>
+      </w:r>
+      <w:r>
+        <w:rPr>
+          <w:color w:val="FF0000"/>
+          <w:sz w:val="32"/>
+          <w:szCs w:val="32"/>
+          <w:lang w:val="en-US"/>
+        </w:rPr>
+        <w:t>PostgreSQL</w:t>
+      </w:r>
+      <w:r>
+        <w:rPr>
+          <w:color w:val="FF0000"/>
+          <w:sz w:val="32"/>
+          <w:szCs w:val="32"/>
+        </w:rPr>
+        <w:t xml:space="preserve"> (</w:t>
+      </w:r>
+      <w:r>
+        <w:rPr>
+          <w:color w:val="FF0000"/>
+          <w:sz w:val="32"/>
+          <w:szCs w:val="32"/>
+        </w:rPr>
+        <w:t xml:space="preserve">чат в </w:t>
+      </w:r>
+      <w:proofErr w:type="spellStart"/>
+      <w:r>
+        <w:rPr>
+          <w:color w:val="FF0000"/>
+          <w:sz w:val="32"/>
+          <w:szCs w:val="32"/>
+          <w:lang w:val="en-US"/>
+        </w:rPr>
+        <w:t>Qwen</w:t>
+      </w:r>
+      <w:proofErr w:type="spellEnd"/>
+      <w:r>
+        <w:rPr>
+          <w:color w:val="FF0000"/>
+          <w:sz w:val="32"/>
+          <w:szCs w:val="32"/>
+        </w:rPr>
+        <w:t>)</w:t>
+      </w:r>
+    </w:p>
+    <w:p>
+      <w:pPr>
+        <w:spacing w:after="0" w:line="360" w:lineRule="auto"/>
+        <w:jc w:val="both"/>
+        <w:rPr>
+          <w:color w:val="FF0000"/>
+          <w:sz w:val="32"/>
+          <w:szCs w:val="32"/>
+          <w:lang w:val="en-US"/>
+        </w:rPr>
+      </w:pPr>
+    </w:p>
+    <w:p>
+      <w:pPr>
+        <w:spacing w:after="0" w:line="360" w:lineRule="auto"/>
+        <w:jc w:val="both"/>
+        <w:rPr>
+          <w:szCs w:val="24"/>
+        </w:rPr>
+      </w:pPr>
+      <w:r>
+        <w:rPr>
+          <w:szCs w:val="24"/>
+        </w:rPr>
+        <w:t>Страницы:</w:t>
+      </w:r>
+    </w:p>
+    <w:p>
+      <w:pPr>
+        <w:spacing w:after="0" w:line="360" w:lineRule="auto"/>
+        <w:jc w:val="both"/>
+        <w:rPr>
+          <w:color w:val="00B050"/>
+          <w:szCs w:val="24"/>
+        </w:rPr>
+      </w:pPr>
+      <w:r>
+        <w:rPr>
+          <w:color w:val="00B050"/>
+          <w:szCs w:val="24"/>
+        </w:rPr>
+        <w:t>Главная страница</w:t>
+      </w:r>
+    </w:p>
+    <w:p>
+      <w:pPr>
+        <w:spacing w:after="0" w:line="360" w:lineRule="auto"/>
+        <w:jc w:val="both"/>
+        <w:rPr>
+          <w:szCs w:val="24"/>
+          <w:lang w:val="en-US"/>
+        </w:rPr>
+      </w:pPr>
+      <w:r>
+        <w:rPr>
+          <w:szCs w:val="24"/>
+        </w:rPr>
+        <w:t>Каталог</w:t>
+      </w:r>
+      <w:r>
+        <w:rPr>
+          <w:szCs w:val="24"/>
+          <w:lang w:val="en-US"/>
+        </w:rPr>
+        <w:t xml:space="preserve"> </w:t>
+      </w:r>
+      <w:r>
+        <w:rPr>
+          <w:szCs w:val="24"/>
+        </w:rPr>
+        <w:t>товаров</w:t>
+      </w:r>
+      <w:r>
+        <w:rPr>
+          <w:szCs w:val="24"/>
+          <w:lang w:val="en-US"/>
+        </w:rPr>
+        <w:t xml:space="preserve"> </w:t>
+      </w:r>
+      <w:r>
+        <w:rPr>
+          <w:szCs w:val="24"/>
+          <w:lang w:val="en-US"/>
+        </w:rPr>
+        <w:t>(</w:t>
+      </w:r>
+      <w:proofErr w:type="spellStart"/>
+      <w:r>
+        <w:rPr>
+          <w:szCs w:val="24"/>
+          <w:lang w:val="en-US"/>
+        </w:rPr>
+        <w:t>webtest</w:t>
+      </w:r>
+      <w:proofErr w:type="spellEnd"/>
+      <w:r>
+        <w:rPr>
+          <w:szCs w:val="24"/>
+          <w:lang w:val="en-US"/>
+        </w:rPr>
+        <w:t xml:space="preserve"> – views – product – index)</w:t>
+      </w:r>
+    </w:p>
+    <w:p>
+      <w:pPr>
+        <w:spacing w:after="0" w:line="360" w:lineRule="auto"/>
+        <w:jc w:val="both"/>
+        <w:rPr>
+          <w:szCs w:val="24"/>
+          <w:lang w:val="en-US"/>
+        </w:rPr>
+      </w:pPr>
+      <w:r>
+        <w:rPr>
+          <w:szCs w:val="24"/>
+        </w:rPr>
+        <w:t>Подробнее</w:t>
+      </w:r>
+      <w:r>
+        <w:rPr>
+          <w:szCs w:val="24"/>
+          <w:lang w:val="en-US"/>
+        </w:rPr>
+        <w:t xml:space="preserve"> </w:t>
+      </w:r>
+      <w:r>
+        <w:rPr>
+          <w:szCs w:val="24"/>
+        </w:rPr>
+        <w:t>о</w:t>
+      </w:r>
+      <w:r>
+        <w:rPr>
+          <w:szCs w:val="24"/>
+          <w:lang w:val="en-US"/>
+        </w:rPr>
+        <w:t xml:space="preserve"> </w:t>
+      </w:r>
+      <w:r>
+        <w:rPr>
+          <w:szCs w:val="24"/>
+        </w:rPr>
+        <w:t>товаре</w:t>
+      </w:r>
+      <w:r>
+        <w:rPr>
+          <w:szCs w:val="24"/>
+          <w:lang w:val="en-US"/>
+        </w:rPr>
+        <w:t xml:space="preserve"> (</w:t>
+      </w:r>
+      <w:proofErr w:type="spellStart"/>
+      <w:r>
+        <w:rPr>
+          <w:szCs w:val="24"/>
+          <w:lang w:val="en-US"/>
+        </w:rPr>
+        <w:t>webtest</w:t>
+      </w:r>
+      <w:proofErr w:type="spellEnd"/>
+      <w:r>
+        <w:rPr>
+          <w:szCs w:val="24"/>
+          <w:lang w:val="en-US"/>
+        </w:rPr>
+        <w:t xml:space="preserve"> – views – product – index)</w:t>
+      </w:r>
+    </w:p>
+    <w:p>
+      <w:pPr>
+        <w:spacing w:after="0" w:line="360" w:lineRule="auto"/>
+        <w:jc w:val="both"/>
+        <w:rPr>
+          <w:szCs w:val="24"/>
+        </w:rPr>
+      </w:pPr>
+      <w:r>
+        <w:rPr>
+          <w:szCs w:val="24"/>
+        </w:rPr>
+        <w:t>Страница под каждую категорию товаров</w:t>
+      </w:r>
+      <w:r>
+        <w:rPr>
+          <w:szCs w:val="24"/>
+        </w:rPr>
+        <w:t xml:space="preserve"> - ?????</w:t>
+      </w:r>
+    </w:p>
+    <w:p>
+      <w:pPr>
+        <w:spacing w:after="0" w:line="360" w:lineRule="auto"/>
+        <w:jc w:val="both"/>
+        <w:rPr>
+          <w:color w:val="FF0000"/>
+          <w:sz w:val="32"/>
+          <w:szCs w:val="32"/>
+        </w:rPr>
+      </w:pPr>
+    </w:p>
+    <w:p>
+      <w:pPr>
+        <w:spacing w:after="0" w:line="360" w:lineRule="auto"/>
+        <w:jc w:val="both"/>
+        <w:rPr>
+          <w:color w:val="FF0000"/>
+          <w:sz w:val="32"/>
+          <w:szCs w:val="32"/>
+        </w:rPr>
+      </w:pPr>
+    </w:p>
+    <w:p>
+      <w:pPr>
+        <w:spacing w:after="0" w:line="360" w:lineRule="auto"/>
+        <w:jc w:val="both"/>
+      </w:pPr>
+      <w:r>
+        <w:rPr>
+          <w:highlight w:val="yellow"/>
+        </w:rPr>
+        <w:t>Главная страница:</w:t>
+      </w:r>
+    </w:p>
+    <w:p>
+      <w:pPr>
+        <w:spacing w:after="0" w:line="360" w:lineRule="auto"/>
         <w:jc w:val="both"/>
       </w:pPr>
       <w:r>
@@ -68,7 +438,7 @@
           <w:ilvl w:val="0"/>
           <w:numId w:val="1"/>
         </w:numPr>
-        <w:spacing w:line="360" w:lineRule="auto"/>
+        <w:spacing w:after="0" w:line="360" w:lineRule="auto"/>
         <w:jc w:val="both"/>
         <w:rPr>
           <w:color w:val="00B050"/>
@@ -88,7 +458,7 @@
           <w:ilvl w:val="0"/>
           <w:numId w:val="1"/>
         </w:numPr>
-        <w:spacing w:line="360" w:lineRule="auto"/>
+        <w:spacing w:after="0" w:line="360" w:lineRule="auto"/>
         <w:jc w:val="both"/>
         <w:rPr>
           <w:color w:val="00B050"/>
@@ -108,7 +478,7 @@
           <w:ilvl w:val="0"/>
           <w:numId w:val="1"/>
         </w:numPr>
-        <w:spacing w:line="360" w:lineRule="auto"/>
+        <w:spacing w:after="0" w:line="360" w:lineRule="auto"/>
         <w:jc w:val="both"/>
         <w:rPr>
           <w:color w:val="00B050"/>
@@ -128,7 +498,7 @@
           <w:ilvl w:val="0"/>
           <w:numId w:val="1"/>
         </w:numPr>
-        <w:spacing w:line="360" w:lineRule="auto"/>
+        <w:spacing w:after="0" w:line="360" w:lineRule="auto"/>
         <w:jc w:val="both"/>
         <w:rPr>
           <w:color w:val="00B050"/>
@@ -143,7 +513,7 @@
     </w:p>
     <w:p>
       <w:pPr>
-        <w:spacing w:line="360" w:lineRule="auto"/>
+        <w:spacing w:after="0" w:line="360" w:lineRule="auto"/>
         <w:jc w:val="both"/>
       </w:pPr>
       <w:r>
@@ -157,7 +527,7 @@
           <w:ilvl w:val="0"/>
           <w:numId w:val="2"/>
         </w:numPr>
-        <w:spacing w:line="360" w:lineRule="auto"/>
+        <w:spacing w:after="0" w:line="360" w:lineRule="auto"/>
         <w:jc w:val="both"/>
         <w:rPr>
           <w:color w:val="00B050"/>
@@ -183,7 +553,7 @@
           <w:ilvl w:val="0"/>
           <w:numId w:val="2"/>
         </w:numPr>
-        <w:spacing w:line="360" w:lineRule="auto"/>
+        <w:spacing w:after="0" w:line="360" w:lineRule="auto"/>
         <w:jc w:val="both"/>
       </w:pPr>
       <w:r>
@@ -206,17 +576,25 @@
           <w:ilvl w:val="0"/>
           <w:numId w:val="2"/>
         </w:numPr>
-        <w:spacing w:line="360" w:lineRule="auto"/>
-        <w:jc w:val="both"/>
-        <w:rPr>
-          <w:color w:val="00B050"/>
-        </w:rPr>
-      </w:pPr>
-      <w:r>
-        <w:rPr>
-          <w:color w:val="00B050"/>
-        </w:rPr>
-        <w:t>Превьюшка, как на аналогов нет</w:t>
+        <w:spacing w:after="0" w:line="360" w:lineRule="auto"/>
+        <w:jc w:val="both"/>
+        <w:rPr>
+          <w:color w:val="00B050"/>
+        </w:rPr>
+      </w:pPr>
+      <w:proofErr w:type="spellStart"/>
+      <w:r>
+        <w:rPr>
+          <w:color w:val="00B050"/>
+        </w:rPr>
+        <w:t>Превьюшка</w:t>
+      </w:r>
+      <w:proofErr w:type="spellEnd"/>
+      <w:r>
+        <w:rPr>
+          <w:color w:val="00B050"/>
+        </w:rPr>
+        <w:t>, как на аналогов нет</w:t>
       </w:r>
     </w:p>
     <w:p>
@@ -226,7 +604,7 @@
           <w:ilvl w:val="0"/>
           <w:numId w:val="2"/>
         </w:numPr>
-        <w:spacing w:line="360" w:lineRule="auto"/>
+        <w:spacing w:after="0" w:line="360" w:lineRule="auto"/>
         <w:jc w:val="both"/>
         <w:rPr>
           <w:color w:val="00B050"/>
@@ -248,19 +626,7 @@
         <w:rPr>
           <w:color w:val="00B050"/>
         </w:rPr>
-        <w:t xml:space="preserve"> по типу (</w:t>
-      </w:r>
-      <w:r>
-        <w:rPr>
-          <w:color w:val="00B050"/>
-        </w:rPr>
-        <w:t>Решения, которые реально работают</w:t>
-      </w:r>
-      <w:r>
-        <w:rPr>
-          <w:color w:val="00B050"/>
-        </w:rPr>
-        <w:t>)</w:t>
+        <w:t xml:space="preserve"> по типу (Решения, которые реально работают)</w:t>
       </w:r>
     </w:p>
     <w:p>
@@ -270,7 +636,7 @@
           <w:ilvl w:val="0"/>
           <w:numId w:val="2"/>
         </w:numPr>
-        <w:spacing w:line="360" w:lineRule="auto"/>
+        <w:spacing w:after="0" w:line="360" w:lineRule="auto"/>
         <w:jc w:val="both"/>
         <w:rPr>
           <w:color w:val="00B050"/>
@@ -285,7 +651,7 @@
     </w:p>
     <w:p>
       <w:pPr>
-        <w:spacing w:line="360" w:lineRule="auto"/>
+        <w:spacing w:after="0" w:line="360" w:lineRule="auto"/>
         <w:jc w:val="both"/>
       </w:pPr>
       <w:r>
@@ -299,7 +665,7 @@
           <w:ilvl w:val="0"/>
           <w:numId w:val="3"/>
         </w:numPr>
-        <w:spacing w:line="360" w:lineRule="auto"/>
+        <w:spacing w:after="0" w:line="360" w:lineRule="auto"/>
         <w:jc w:val="both"/>
         <w:rPr>
           <w:color w:val="00B050"/>
@@ -319,7 +685,7 @@
           <w:ilvl w:val="0"/>
           <w:numId w:val="3"/>
         </w:numPr>
-        <w:spacing w:line="360" w:lineRule="auto"/>
+        <w:spacing w:after="0" w:line="360" w:lineRule="auto"/>
         <w:jc w:val="both"/>
         <w:rPr>
           <w:color w:val="00B050"/>
@@ -351,7 +717,7 @@
           <w:ilvl w:val="0"/>
           <w:numId w:val="3"/>
         </w:numPr>
-        <w:spacing w:line="360" w:lineRule="auto"/>
+        <w:spacing w:after="0" w:line="360" w:lineRule="auto"/>
         <w:jc w:val="both"/>
         <w:rPr>
           <w:color w:val="00B050"/>
@@ -371,16 +737,17 @@
           <w:ilvl w:val="0"/>
           <w:numId w:val="3"/>
         </w:numPr>
-        <w:spacing w:line="360" w:lineRule="auto"/>
-        <w:jc w:val="both"/>
-        <w:rPr>
-          <w:color w:val="00B050"/>
-        </w:rPr>
-      </w:pPr>
-      <w:r>
-        <w:rPr>
-          <w:color w:val="00B050"/>
-        </w:rPr>
+        <w:spacing w:after="0" w:line="360" w:lineRule="auto"/>
+        <w:jc w:val="both"/>
+        <w:rPr>
+          <w:color w:val="00B050"/>
+        </w:rPr>
+      </w:pPr>
+      <w:r>
+        <w:rPr>
+          <w:color w:val="00B050"/>
+        </w:rPr>
+        <w:lastRenderedPageBreak/>
         <w:t>Кнопка «</w:t>
       </w:r>
       <w:r>
@@ -422,7 +789,7 @@
           <w:ilvl w:val="0"/>
           <w:numId w:val="3"/>
         </w:numPr>
-        <w:spacing w:line="360" w:lineRule="auto"/>
+        <w:spacing w:after="0" w:line="360" w:lineRule="auto"/>
         <w:jc w:val="both"/>
         <w:rPr>
           <w:color w:val="00B050"/>
@@ -442,7 +809,7 @@
           <w:ilvl w:val="0"/>
           <w:numId w:val="3"/>
         </w:numPr>
-        <w:spacing w:line="360" w:lineRule="auto"/>
+        <w:spacing w:after="0" w:line="360" w:lineRule="auto"/>
         <w:jc w:val="both"/>
         <w:rPr>
           <w:color w:val="00B050"/>
@@ -462,7 +829,7 @@
           <w:ilvl w:val="0"/>
           <w:numId w:val="3"/>
         </w:numPr>
-        <w:spacing w:line="360" w:lineRule="auto"/>
+        <w:spacing w:after="0" w:line="360" w:lineRule="auto"/>
         <w:jc w:val="both"/>
         <w:rPr>
           <w:color w:val="00B050"/>
@@ -488,7 +855,7 @@
           <w:ilvl w:val="0"/>
           <w:numId w:val="3"/>
         </w:numPr>
-        <w:spacing w:line="360" w:lineRule="auto"/>
+        <w:spacing w:after="0" w:line="360" w:lineRule="auto"/>
         <w:jc w:val="both"/>
         <w:rPr>
           <w:color w:val="00B050"/>
@@ -506,6 +873,15 @@
         </w:rPr>
         <w:t>Часто задаваемые вопросы</w:t>
       </w:r>
+    </w:p>
+    <w:p>
+      <w:pPr>
+        <w:spacing w:after="0" w:line="360" w:lineRule="auto"/>
+        <w:jc w:val="both"/>
+        <w:rPr>
+          <w:color w:val="00B050"/>
+        </w:rPr>
+      </w:pPr>
     </w:p>
     <w:sectPr>
       <w:pgSz w:w="11906" w:h="16838"/>

</xml_diff>

<commit_message>
Added News & Contacts
</commit_message>
<xml_diff>
--- a/Информационный сайт отдела.docx
+++ b/Информационный сайт отдела.docx
@@ -17,8 +17,8 @@
         <w:jc w:val="both"/>
         <w:rPr>
           <w:color w:val="FF0000"/>
-          <w:sz w:val="40"/>
-          <w:szCs w:val="40"/>
+          <w:sz w:val="32"/>
+          <w:szCs w:val="32"/>
         </w:rPr>
       </w:pPr>
       <w:r>
@@ -40,6 +40,307 @@
     </w:p>
     <w:p>
       <w:pPr>
+        <w:pStyle w:val="a3"/>
+        <w:numPr>
+          <w:ilvl w:val="0"/>
+          <w:numId w:val="4"/>
+        </w:numPr>
+        <w:spacing w:after="0" w:line="360" w:lineRule="auto"/>
+        <w:jc w:val="both"/>
+        <w:rPr>
+          <w:sz w:val="32"/>
+          <w:szCs w:val="32"/>
+        </w:rPr>
+      </w:pPr>
+      <w:r>
+        <w:rPr>
+          <w:sz w:val="32"/>
+          <w:szCs w:val="32"/>
+        </w:rPr>
+        <w:t xml:space="preserve">Попробовать на свой сервер с ВПН залить </w:t>
+      </w:r>
+      <w:r>
+        <w:rPr>
+          <w:sz w:val="32"/>
+          <w:szCs w:val="32"/>
+          <w:lang w:val="en-US"/>
+        </w:rPr>
+        <w:t>PostgreSQL</w:t>
+      </w:r>
+      <w:r>
+        <w:rPr>
+          <w:sz w:val="32"/>
+          <w:szCs w:val="32"/>
+        </w:rPr>
+        <w:t xml:space="preserve"> (чат в </w:t>
+      </w:r>
+      <w:proofErr w:type="spellStart"/>
+      <w:r>
+        <w:rPr>
+          <w:sz w:val="32"/>
+          <w:szCs w:val="32"/>
+          <w:lang w:val="en-US"/>
+        </w:rPr>
+        <w:t>Qwen</w:t>
+      </w:r>
+      <w:proofErr w:type="spellEnd"/>
+      <w:r>
+        <w:rPr>
+          <w:sz w:val="32"/>
+          <w:szCs w:val="32"/>
+        </w:rPr>
+        <w:t>)</w:t>
+      </w:r>
+    </w:p>
+    <w:p>
+      <w:pPr>
+        <w:pStyle w:val="a3"/>
+        <w:numPr>
+          <w:ilvl w:val="0"/>
+          <w:numId w:val="4"/>
+        </w:numPr>
+        <w:spacing w:after="0" w:line="360" w:lineRule="auto"/>
+        <w:jc w:val="both"/>
+        <w:rPr>
+          <w:sz w:val="32"/>
+          <w:szCs w:val="32"/>
+        </w:rPr>
+      </w:pPr>
+      <w:r>
+        <w:rPr>
+          <w:sz w:val="32"/>
+          <w:szCs w:val="32"/>
+        </w:rPr>
+        <w:t>Доделать</w:t>
+      </w:r>
+      <w:r>
+        <w:rPr>
+          <w:sz w:val="32"/>
+          <w:szCs w:val="32"/>
+        </w:rPr>
+        <w:t xml:space="preserve"> страницу контактов</w:t>
+      </w:r>
+    </w:p>
+    <w:p>
+      <w:pPr>
+        <w:pStyle w:val="a3"/>
+        <w:numPr>
+          <w:ilvl w:val="0"/>
+          <w:numId w:val="4"/>
+        </w:numPr>
+        <w:spacing w:after="0" w:line="360" w:lineRule="auto"/>
+        <w:jc w:val="both"/>
+        <w:rPr>
+          <w:sz w:val="32"/>
+          <w:szCs w:val="32"/>
+        </w:rPr>
+      </w:pPr>
+      <w:r>
+        <w:rPr>
+          <w:sz w:val="32"/>
+          <w:szCs w:val="32"/>
+        </w:rPr>
+        <w:t xml:space="preserve">Создать </w:t>
+      </w:r>
+      <w:r>
+        <w:rPr>
+          <w:sz w:val="32"/>
+          <w:szCs w:val="32"/>
+        </w:rPr>
+        <w:t xml:space="preserve">БД для сайта (таблицу для товаров, для пользователей (если будем делать авторизацию/регистрацию), </w:t>
+      </w:r>
+      <w:r>
+        <w:rPr>
+          <w:sz w:val="32"/>
+          <w:szCs w:val="32"/>
+          <w:highlight w:val="yellow"/>
+        </w:rPr>
+        <w:t xml:space="preserve">для корзины, для избранного, для </w:t>
+      </w:r>
+      <w:proofErr w:type="gramStart"/>
+      <w:r>
+        <w:rPr>
+          <w:sz w:val="32"/>
+          <w:szCs w:val="32"/>
+          <w:highlight w:val="yellow"/>
+        </w:rPr>
+        <w:t>сравнения</w:t>
+      </w:r>
+      <w:r>
+        <w:rPr>
+          <w:sz w:val="32"/>
+          <w:szCs w:val="32"/>
+          <w:highlight w:val="yellow"/>
+        </w:rPr>
+        <w:t>(</w:t>
+      </w:r>
+      <w:proofErr w:type="gramEnd"/>
+      <w:r>
+        <w:rPr>
+          <w:sz w:val="32"/>
+          <w:szCs w:val="32"/>
+          <w:highlight w:val="yellow"/>
+        </w:rPr>
+        <w:t>под вопросом)</w:t>
+      </w:r>
+      <w:r>
+        <w:rPr>
+          <w:sz w:val="32"/>
+          <w:szCs w:val="32"/>
+        </w:rPr>
+        <w:t>)</w:t>
+      </w:r>
+    </w:p>
+    <w:p>
+      <w:pPr>
+        <w:pStyle w:val="a3"/>
+        <w:numPr>
+          <w:ilvl w:val="0"/>
+          <w:numId w:val="4"/>
+        </w:numPr>
+        <w:spacing w:after="0" w:line="360" w:lineRule="auto"/>
+        <w:jc w:val="both"/>
+        <w:rPr>
+          <w:sz w:val="32"/>
+          <w:szCs w:val="32"/>
+        </w:rPr>
+      </w:pPr>
+      <w:r>
+        <w:rPr>
+          <w:sz w:val="32"/>
+          <w:szCs w:val="32"/>
+        </w:rPr>
+        <w:t xml:space="preserve">Сделать отдельную страницу всех новостей (см. </w:t>
+      </w:r>
+      <w:r>
+        <w:rPr>
+          <w:sz w:val="32"/>
+          <w:szCs w:val="32"/>
+          <w:lang w:val="en-US"/>
+        </w:rPr>
+        <w:t>INWAVE</w:t>
+      </w:r>
+      <w:r>
+        <w:rPr>
+          <w:sz w:val="32"/>
+          <w:szCs w:val="32"/>
+        </w:rPr>
+        <w:t>)</w:t>
+      </w:r>
+    </w:p>
+    <w:p>
+      <w:pPr>
+        <w:pStyle w:val="a3"/>
+        <w:numPr>
+          <w:ilvl w:val="0"/>
+          <w:numId w:val="4"/>
+        </w:numPr>
+        <w:spacing w:after="0" w:line="360" w:lineRule="auto"/>
+        <w:jc w:val="both"/>
+        <w:rPr>
+          <w:sz w:val="32"/>
+          <w:szCs w:val="32"/>
+        </w:rPr>
+      </w:pPr>
+      <w:r>
+        <w:rPr>
+          <w:sz w:val="32"/>
+          <w:szCs w:val="32"/>
+        </w:rPr>
+        <w:t>В хедере добавить кнопки типа услуг, контактов, продукции и т.д.</w:t>
+      </w:r>
+      <w:r>
+        <w:rPr>
+          <w:sz w:val="32"/>
+          <w:szCs w:val="32"/>
+        </w:rPr>
+        <w:t xml:space="preserve"> </w:t>
+      </w:r>
+      <w:r>
+        <w:rPr>
+          <w:sz w:val="32"/>
+          <w:szCs w:val="32"/>
+        </w:rPr>
+        <w:t xml:space="preserve">(см. </w:t>
+      </w:r>
+      <w:r>
+        <w:rPr>
+          <w:sz w:val="32"/>
+          <w:szCs w:val="32"/>
+          <w:lang w:val="en-US"/>
+        </w:rPr>
+        <w:t>INWAVE</w:t>
+      </w:r>
+      <w:r>
+        <w:rPr>
+          <w:sz w:val="32"/>
+          <w:szCs w:val="32"/>
+        </w:rPr>
+        <w:t>)</w:t>
+      </w:r>
+      <w:r>
+        <w:rPr>
+          <w:sz w:val="32"/>
+          <w:szCs w:val="32"/>
+        </w:rPr>
+        <w:t xml:space="preserve"> (обговорить)</w:t>
+      </w:r>
+    </w:p>
+    <w:p>
+      <w:pPr>
+        <w:pStyle w:val="a3"/>
+        <w:numPr>
+          <w:ilvl w:val="0"/>
+          <w:numId w:val="4"/>
+        </w:numPr>
+        <w:spacing w:after="0" w:line="360" w:lineRule="auto"/>
+        <w:jc w:val="both"/>
+        <w:rPr>
+          <w:sz w:val="32"/>
+          <w:szCs w:val="32"/>
+        </w:rPr>
+      </w:pPr>
+      <w:r>
+        <w:rPr>
+          <w:sz w:val="32"/>
+          <w:szCs w:val="32"/>
+        </w:rPr>
+        <w:t>При нажатии на кнопку подробнее в новинках должна появляться страница с этим товаром (страница как у обычного товара)</w:t>
+      </w:r>
+      <w:r>
+        <w:rPr>
+          <w:sz w:val="32"/>
+          <w:szCs w:val="32"/>
+        </w:rPr>
+        <w:t xml:space="preserve"> (какой-нибудь </w:t>
+      </w:r>
+      <w:proofErr w:type="spellStart"/>
+      <w:r>
+        <w:rPr>
+          <w:sz w:val="32"/>
+          <w:szCs w:val="32"/>
+          <w:lang w:val="en-US"/>
+        </w:rPr>
+        <w:t>NewProductRepository</w:t>
+      </w:r>
+      <w:proofErr w:type="spellEnd"/>
+      <w:r>
+        <w:rPr>
+          <w:sz w:val="32"/>
+          <w:szCs w:val="32"/>
+        </w:rPr>
+        <w:t xml:space="preserve"> сделать для хранения таких новинок, или где-то создать массив-лист с 3-4 такими товарами (потом в БД отдельную таблицу сделать)</w:t>
+      </w:r>
+      <w:r>
+        <w:rPr>
+          <w:sz w:val="32"/>
+          <w:szCs w:val="32"/>
+        </w:rPr>
+        <w:t>)</w:t>
+      </w:r>
+    </w:p>
+    <w:p>
+      <w:pPr>
         <w:spacing w:after="0" w:line="360" w:lineRule="auto"/>
         <w:jc w:val="both"/>
         <w:rPr>
@@ -48,220 +349,216 @@
           <w:szCs w:val="32"/>
         </w:rPr>
       </w:pPr>
+    </w:p>
+    <w:p>
+      <w:pPr>
+        <w:spacing w:after="0" w:line="360" w:lineRule="auto"/>
+        <w:jc w:val="both"/>
+        <w:rPr>
+          <w:szCs w:val="24"/>
+        </w:rPr>
+      </w:pPr>
+      <w:r>
+        <w:rPr>
+          <w:szCs w:val="24"/>
+        </w:rPr>
+        <w:t>Страницы:</w:t>
+      </w:r>
+    </w:p>
+    <w:p>
+      <w:pPr>
+        <w:spacing w:after="0" w:line="360" w:lineRule="auto"/>
+        <w:jc w:val="both"/>
+        <w:rPr>
+          <w:color w:val="00B050"/>
+          <w:szCs w:val="24"/>
+        </w:rPr>
+      </w:pPr>
+      <w:r>
+        <w:rPr>
+          <w:color w:val="00B050"/>
+          <w:szCs w:val="24"/>
+        </w:rPr>
+        <w:t>Главная страница</w:t>
+      </w:r>
+    </w:p>
+    <w:p>
+      <w:pPr>
+        <w:spacing w:after="0" w:line="360" w:lineRule="auto"/>
+        <w:jc w:val="both"/>
+        <w:rPr>
+          <w:color w:val="00B050"/>
+          <w:szCs w:val="24"/>
+        </w:rPr>
+      </w:pPr>
+      <w:r>
+        <w:rPr>
+          <w:color w:val="00B050"/>
+          <w:szCs w:val="24"/>
+        </w:rPr>
+        <w:t>Каталог товаров</w:t>
+      </w:r>
+      <w:r>
+        <w:rPr>
+          <w:color w:val="00B050"/>
+          <w:szCs w:val="24"/>
+        </w:rPr>
+        <w:t xml:space="preserve"> (</w:t>
+      </w:r>
       <w:proofErr w:type="spellStart"/>
       <w:r>
         <w:rPr>
-          <w:color w:val="FF0000"/>
-          <w:sz w:val="32"/>
-          <w:szCs w:val="32"/>
-        </w:rPr>
-        <w:t>Превьюшка</w:t>
+          <w:color w:val="00B050"/>
+          <w:szCs w:val="24"/>
+          <w:lang w:val="en-US"/>
+        </w:rPr>
+        <w:t>webtest</w:t>
       </w:r>
       <w:proofErr w:type="spellEnd"/>
       <w:r>
         <w:rPr>
-          <w:color w:val="FF0000"/>
-          <w:sz w:val="32"/>
-          <w:szCs w:val="32"/>
+          <w:color w:val="00B050"/>
+          <w:szCs w:val="24"/>
+        </w:rPr>
+        <w:t xml:space="preserve"> – </w:t>
+      </w:r>
+      <w:r>
+        <w:rPr>
+          <w:color w:val="00B050"/>
+          <w:szCs w:val="24"/>
+          <w:lang w:val="en-US"/>
+        </w:rPr>
+        <w:t>views</w:t>
+      </w:r>
+      <w:r>
+        <w:rPr>
+          <w:color w:val="00B050"/>
+          <w:szCs w:val="24"/>
+        </w:rPr>
+        <w:t xml:space="preserve"> – </w:t>
+      </w:r>
+      <w:r>
+        <w:rPr>
+          <w:color w:val="00B050"/>
+          <w:szCs w:val="24"/>
+          <w:lang w:val="en-US"/>
+        </w:rPr>
+        <w:t>product</w:t>
+      </w:r>
+      <w:r>
+        <w:rPr>
+          <w:color w:val="00B050"/>
+          <w:szCs w:val="24"/>
+        </w:rPr>
+        <w:t xml:space="preserve"> – </w:t>
+      </w:r>
+      <w:r>
+        <w:rPr>
+          <w:color w:val="00B050"/>
+          <w:szCs w:val="24"/>
+          <w:lang w:val="en-US"/>
+        </w:rPr>
+        <w:t>index</w:t>
+      </w:r>
+      <w:r>
+        <w:rPr>
+          <w:color w:val="00B050"/>
+          <w:szCs w:val="24"/>
+        </w:rPr>
+        <w:t>)</w:t>
+      </w:r>
+    </w:p>
+    <w:p>
+      <w:pPr>
+        <w:spacing w:after="0" w:line="360" w:lineRule="auto"/>
+        <w:jc w:val="both"/>
+        <w:rPr>
+          <w:color w:val="00B050"/>
+          <w:szCs w:val="24"/>
+          <w:lang w:val="en-US"/>
+        </w:rPr>
+      </w:pPr>
+      <w:r>
+        <w:rPr>
+          <w:color w:val="00B050"/>
+          <w:szCs w:val="24"/>
+        </w:rPr>
+        <w:t>Подробнее</w:t>
+      </w:r>
+      <w:r>
+        <w:rPr>
+          <w:color w:val="00B050"/>
+          <w:szCs w:val="24"/>
+          <w:lang w:val="en-US"/>
         </w:rPr>
         <w:t xml:space="preserve"> </w:t>
       </w:r>
       <w:r>
         <w:rPr>
-          <w:color w:val="FF0000"/>
-          <w:sz w:val="32"/>
-          <w:szCs w:val="32"/>
-        </w:rPr>
-        <w:t xml:space="preserve">как на </w:t>
+          <w:color w:val="00B050"/>
+          <w:szCs w:val="24"/>
+        </w:rPr>
+        <w:t>о</w:t>
+      </w:r>
+      <w:r>
+        <w:rPr>
+          <w:color w:val="00B050"/>
+          <w:szCs w:val="24"/>
+          <w:lang w:val="en-US"/>
+        </w:rPr>
+        <w:t xml:space="preserve"> </w:t>
+      </w:r>
+      <w:r>
+        <w:rPr>
+          <w:color w:val="00B050"/>
+          <w:szCs w:val="24"/>
+        </w:rPr>
+        <w:t>товаре</w:t>
+      </w:r>
+      <w:r>
+        <w:rPr>
+          <w:color w:val="00B050"/>
+          <w:szCs w:val="24"/>
+          <w:lang w:val="en-US"/>
+        </w:rPr>
+        <w:t xml:space="preserve"> (</w:t>
       </w:r>
       <w:proofErr w:type="spellStart"/>
       <w:r>
         <w:rPr>
-          <w:color w:val="FF0000"/>
-          <w:sz w:val="32"/>
-          <w:szCs w:val="32"/>
-        </w:rPr>
-        <w:t>аналоговнет</w:t>
+          <w:color w:val="00B050"/>
+          <w:szCs w:val="24"/>
+          <w:lang w:val="en-US"/>
+        </w:rPr>
+        <w:t>webtest</w:t>
       </w:r>
       <w:proofErr w:type="spellEnd"/>
       <w:r>
         <w:rPr>
-          <w:color w:val="FF0000"/>
-          <w:sz w:val="32"/>
-          <w:szCs w:val="32"/>
-        </w:rPr>
-        <w:t xml:space="preserve"> на всю </w:t>
-      </w:r>
-      <w:r>
-        <w:rPr>
-          <w:color w:val="FF0000"/>
-          <w:sz w:val="32"/>
-          <w:szCs w:val="32"/>
-        </w:rPr>
-        <w:t>ширину</w:t>
-      </w:r>
-      <w:r>
-        <w:rPr>
-          <w:color w:val="FF0000"/>
-          <w:sz w:val="32"/>
-          <w:szCs w:val="32"/>
-        </w:rPr>
-        <w:t xml:space="preserve"> страницы</w:t>
-      </w:r>
-      <w:r>
-        <w:rPr>
-          <w:color w:val="FF0000"/>
-          <w:sz w:val="32"/>
-          <w:szCs w:val="32"/>
-        </w:rPr>
-        <w:t xml:space="preserve"> (потом текст и кнопки центрировать по ней)</w:t>
-      </w:r>
-    </w:p>
-    <w:p>
-      <w:pPr>
-        <w:spacing w:after="0" w:line="360" w:lineRule="auto"/>
-        <w:jc w:val="both"/>
-        <w:rPr>
-          <w:color w:val="FF0000"/>
-          <w:sz w:val="32"/>
-          <w:szCs w:val="32"/>
-        </w:rPr>
-      </w:pPr>
-      <w:r>
-        <w:rPr>
-          <w:color w:val="FF0000"/>
-          <w:sz w:val="32"/>
-          <w:szCs w:val="32"/>
-        </w:rPr>
-        <w:t>Убрать сохранение последней выбранной темы</w:t>
-      </w:r>
-    </w:p>
-    <w:p>
-      <w:pPr>
-        <w:spacing w:after="0" w:line="360" w:lineRule="auto"/>
-        <w:jc w:val="both"/>
-        <w:rPr>
-          <w:color w:val="FF0000"/>
-          <w:sz w:val="32"/>
-          <w:szCs w:val="32"/>
-        </w:rPr>
-      </w:pPr>
-      <w:r>
-        <w:rPr>
-          <w:color w:val="FF0000"/>
-          <w:sz w:val="32"/>
-          <w:szCs w:val="32"/>
-        </w:rPr>
-        <w:t xml:space="preserve">Попробовать на свой сервер с ВПН залить </w:t>
-      </w:r>
-      <w:r>
-        <w:rPr>
-          <w:color w:val="FF0000"/>
-          <w:sz w:val="32"/>
-          <w:szCs w:val="32"/>
+          <w:color w:val="00B050"/>
+          <w:szCs w:val="24"/>
           <w:lang w:val="en-US"/>
         </w:rPr>
-        <w:t>PostgreSQL</w:t>
-      </w:r>
-      <w:r>
-        <w:rPr>
-          <w:color w:val="FF0000"/>
-          <w:sz w:val="32"/>
-          <w:szCs w:val="32"/>
-        </w:rPr>
-        <w:t xml:space="preserve"> (</w:t>
-      </w:r>
-      <w:r>
-        <w:rPr>
-          <w:color w:val="FF0000"/>
-          <w:sz w:val="32"/>
-          <w:szCs w:val="32"/>
-        </w:rPr>
-        <w:t xml:space="preserve">чат в </w:t>
-      </w:r>
-      <w:proofErr w:type="spellStart"/>
-      <w:r>
-        <w:rPr>
-          <w:color w:val="FF0000"/>
-          <w:sz w:val="32"/>
-          <w:szCs w:val="32"/>
-          <w:lang w:val="en-US"/>
-        </w:rPr>
-        <w:t>Qwen</w:t>
-      </w:r>
-      <w:proofErr w:type="spellEnd"/>
-      <w:r>
-        <w:rPr>
-          <w:color w:val="FF0000"/>
-          <w:sz w:val="32"/>
-          <w:szCs w:val="32"/>
-        </w:rPr>
-        <w:t>)</w:t>
-      </w:r>
-    </w:p>
-    <w:p>
-      <w:pPr>
-        <w:spacing w:after="0" w:line="360" w:lineRule="auto"/>
-        <w:jc w:val="both"/>
-        <w:rPr>
-          <w:color w:val="FF0000"/>
-          <w:sz w:val="32"/>
-          <w:szCs w:val="32"/>
-          <w:lang w:val="en-US"/>
-        </w:rPr>
-      </w:pPr>
-    </w:p>
-    <w:p>
-      <w:pPr>
-        <w:spacing w:after="0" w:line="360" w:lineRule="auto"/>
-        <w:jc w:val="both"/>
-        <w:rPr>
-          <w:szCs w:val="24"/>
-        </w:rPr>
-      </w:pPr>
-      <w:r>
-        <w:rPr>
-          <w:szCs w:val="24"/>
-        </w:rPr>
-        <w:t>Страницы:</w:t>
-      </w:r>
-    </w:p>
-    <w:p>
-      <w:pPr>
-        <w:spacing w:after="0" w:line="360" w:lineRule="auto"/>
-        <w:jc w:val="both"/>
-        <w:rPr>
-          <w:color w:val="00B050"/>
-          <w:szCs w:val="24"/>
-        </w:rPr>
-      </w:pPr>
-      <w:r>
-        <w:rPr>
-          <w:color w:val="00B050"/>
-          <w:szCs w:val="24"/>
-        </w:rPr>
-        <w:t>Главная страница</w:t>
-      </w:r>
-    </w:p>
-    <w:p>
-      <w:pPr>
-        <w:spacing w:after="0" w:line="360" w:lineRule="auto"/>
-        <w:jc w:val="both"/>
-        <w:rPr>
-          <w:szCs w:val="24"/>
-          <w:lang w:val="en-US"/>
-        </w:rPr>
-      </w:pPr>
-      <w:r>
-        <w:rPr>
-          <w:szCs w:val="24"/>
-        </w:rPr>
-        <w:t>Каталог</w:t>
-      </w:r>
-      <w:r>
-        <w:rPr>
-          <w:szCs w:val="24"/>
-          <w:lang w:val="en-US"/>
+        <w:t xml:space="preserve"> – views – product – index)</w:t>
+      </w:r>
+    </w:p>
+    <w:p>
+      <w:pPr>
+        <w:spacing w:after="0" w:line="360" w:lineRule="auto"/>
+        <w:jc w:val="both"/>
+        <w:rPr>
+          <w:szCs w:val="24"/>
+        </w:rPr>
+      </w:pPr>
+      <w:r>
+        <w:rPr>
+          <w:szCs w:val="24"/>
+        </w:rPr>
+        <w:t>Страница под каждую категорию товаров</w:t>
+      </w:r>
+      <w:r>
+        <w:rPr>
+          <w:szCs w:val="24"/>
         </w:rPr>
         <w:t xml:space="preserve"> </w:t>
       </w:r>
@@ -269,135 +566,8 @@
         <w:rPr>
           <w:szCs w:val="24"/>
         </w:rPr>
-        <w:t>товаров</w:t>
-      </w:r>
-      <w:r>
-        <w:rPr>
-          <w:szCs w:val="24"/>
-          <w:lang w:val="en-US"/>
-        </w:rPr>
-        <w:t xml:space="preserve"> </w:t>
-      </w:r>
-      <w:r>
-        <w:rPr>
-          <w:szCs w:val="24"/>
-          <w:lang w:val="en-US"/>
-        </w:rPr>
-        <w:t>(</w:t>
-      </w:r>
-      <w:proofErr w:type="spellStart"/>
-      <w:r>
-        <w:rPr>
-          <w:szCs w:val="24"/>
-          <w:lang w:val="en-US"/>
-        </w:rPr>
-        <w:t>webtest</w:t>
-      </w:r>
-      <w:proofErr w:type="spellEnd"/>
-      <w:r>
-        <w:rPr>
-          <w:szCs w:val="24"/>
-          <w:lang w:val="en-US"/>
-        </w:rPr>
-        <w:t xml:space="preserve"> – views – product – index)</w:t>
-      </w:r>
-    </w:p>
-    <w:p>
-      <w:pPr>
-        <w:spacing w:after="0" w:line="360" w:lineRule="auto"/>
-        <w:jc w:val="both"/>
-        <w:rPr>
-          <w:szCs w:val="24"/>
-          <w:lang w:val="en-US"/>
-        </w:rPr>
-      </w:pPr>
-      <w:r>
-        <w:rPr>
-          <w:szCs w:val="24"/>
-        </w:rPr>
-        <w:t>Подробнее</w:t>
-      </w:r>
-      <w:r>
-        <w:rPr>
-          <w:szCs w:val="24"/>
-          <w:lang w:val="en-US"/>
-        </w:rPr>
-        <w:t xml:space="preserve"> </w:t>
-      </w:r>
-      <w:r>
-        <w:rPr>
-          <w:szCs w:val="24"/>
-        </w:rPr>
-        <w:t>о</w:t>
-      </w:r>
-      <w:r>
-        <w:rPr>
-          <w:szCs w:val="24"/>
-          <w:lang w:val="en-US"/>
-        </w:rPr>
-        <w:t xml:space="preserve"> </w:t>
-      </w:r>
-      <w:r>
-        <w:rPr>
-          <w:szCs w:val="24"/>
-        </w:rPr>
-        <w:t>товаре</w:t>
-      </w:r>
-      <w:r>
-        <w:rPr>
-          <w:szCs w:val="24"/>
-          <w:lang w:val="en-US"/>
-        </w:rPr>
-        <w:t xml:space="preserve"> (</w:t>
-      </w:r>
-      <w:proofErr w:type="spellStart"/>
-      <w:r>
-        <w:rPr>
-          <w:szCs w:val="24"/>
-          <w:lang w:val="en-US"/>
-        </w:rPr>
-        <w:t>webtest</w:t>
-      </w:r>
-      <w:proofErr w:type="spellEnd"/>
-      <w:r>
-        <w:rPr>
-          <w:szCs w:val="24"/>
-          <w:lang w:val="en-US"/>
-        </w:rPr>
-        <w:t xml:space="preserve"> – views – product – index)</w:t>
-      </w:r>
-    </w:p>
-    <w:p>
-      <w:pPr>
-        <w:spacing w:after="0" w:line="360" w:lineRule="auto"/>
-        <w:jc w:val="both"/>
-        <w:rPr>
-          <w:szCs w:val="24"/>
-        </w:rPr>
-      </w:pPr>
-      <w:r>
-        <w:rPr>
-          <w:szCs w:val="24"/>
-        </w:rPr>
-        <w:t>Страница под каждую категорию товаров</w:t>
-      </w:r>
-      <w:r>
-        <w:rPr>
-          <w:szCs w:val="24"/>
-        </w:rPr>
-        <w:t xml:space="preserve"> - ?????</w:t>
-      </w:r>
-    </w:p>
-    <w:p>
-      <w:pPr>
-        <w:spacing w:after="0" w:line="360" w:lineRule="auto"/>
-        <w:jc w:val="both"/>
-        <w:rPr>
-          <w:color w:val="FF0000"/>
-          <w:sz w:val="32"/>
-          <w:szCs w:val="32"/>
-        </w:rPr>
-      </w:pPr>
+        <w:t>-?????</w:t>
+      </w:r>
     </w:p>
     <w:p>
       <w:pPr>
@@ -517,6 +687,7 @@
         <w:jc w:val="both"/>
       </w:pPr>
       <w:r>
+        <w:lastRenderedPageBreak/>
         <w:t>Тело сайта:</w:t>
       </w:r>
     </w:p>
@@ -555,18 +726,15 @@
         </w:numPr>
         <w:spacing w:after="0" w:line="360" w:lineRule="auto"/>
         <w:jc w:val="both"/>
-      </w:pPr>
-      <w:r>
-        <w:rPr>
-          <w:color w:val="00B050"/>
-        </w:rPr>
-        <w:t xml:space="preserve">Как заказать нашу продукцию (описание оформления заказов, предоставление </w:t>
-      </w:r>
-      <w:r>
-        <w:rPr>
-          <w:color w:val="00B050"/>
-        </w:rPr>
-        <w:t>ссылок на соц. сети и почту)</w:t>
+        <w:rPr>
+          <w:color w:val="00B050"/>
+        </w:rPr>
+      </w:pPr>
+      <w:r>
+        <w:rPr>
+          <w:color w:val="00B050"/>
+        </w:rPr>
+        <w:t>Как заказать нашу продукцию (описание оформления заказов, предоставление ссылок на соц. сети и почту)</w:t>
       </w:r>
     </w:p>
     <w:p>
@@ -640,6 +808,43 @@
         <w:jc w:val="both"/>
         <w:rPr>
           <w:color w:val="00B050"/>
+          <w:szCs w:val="24"/>
+        </w:rPr>
+      </w:pPr>
+      <w:r>
+        <w:rPr>
+          <w:color w:val="00B050"/>
+          <w:szCs w:val="24"/>
+        </w:rPr>
+        <w:t xml:space="preserve">Новости (смотри сайт </w:t>
+      </w:r>
+      <w:r>
+        <w:rPr>
+          <w:color w:val="00B050"/>
+          <w:szCs w:val="24"/>
+          <w:lang w:val="en-US"/>
+        </w:rPr>
+        <w:t>INWAVE</w:t>
+      </w:r>
+      <w:r>
+        <w:rPr>
+          <w:color w:val="00B050"/>
+          <w:szCs w:val="24"/>
+        </w:rPr>
+        <w:t xml:space="preserve"> ближе к концу)</w:t>
+      </w:r>
+    </w:p>
+    <w:p>
+      <w:pPr>
+        <w:pStyle w:val="a3"/>
+        <w:numPr>
+          <w:ilvl w:val="0"/>
+          <w:numId w:val="2"/>
+        </w:numPr>
+        <w:spacing w:after="0" w:line="360" w:lineRule="auto"/>
+        <w:jc w:val="both"/>
+        <w:rPr>
+          <w:color w:val="00B050"/>
         </w:rPr>
       </w:pPr>
       <w:r>
@@ -747,7 +952,6 @@
         <w:rPr>
           <w:color w:val="00B050"/>
         </w:rPr>
-        <w:lastRenderedPageBreak/>
         <w:t>Кнопка «</w:t>
       </w:r>
       <w:r>
@@ -882,6 +1086,174 @@
           <w:color w:val="00B050"/>
         </w:rPr>
       </w:pPr>
+    </w:p>
+    <w:p>
+      <w:pPr>
+        <w:spacing w:after="0" w:line="360" w:lineRule="auto"/>
+        <w:jc w:val="both"/>
+        <w:rPr>
+          <w:color w:val="00B050"/>
+        </w:rPr>
+      </w:pPr>
+      <w:r>
+        <w:rPr>
+          <w:color w:val="00B050"/>
+          <w:highlight w:val="yellow"/>
+        </w:rPr>
+        <w:t>Каталог товаров:</w:t>
+      </w:r>
+    </w:p>
+    <w:p>
+      <w:pPr>
+        <w:spacing w:after="0" w:line="360" w:lineRule="auto"/>
+        <w:jc w:val="both"/>
+        <w:rPr>
+          <w:color w:val="00B050"/>
+        </w:rPr>
+      </w:pPr>
+      <w:r>
+        <w:rPr>
+          <w:color w:val="00B050"/>
+        </w:rPr>
+        <w:t>Заголовок и нижнее поле не меняются;</w:t>
+      </w:r>
+    </w:p>
+    <w:p>
+      <w:pPr>
+        <w:spacing w:after="0" w:line="360" w:lineRule="auto"/>
+        <w:jc w:val="both"/>
+        <w:rPr>
+          <w:color w:val="00B050"/>
+        </w:rPr>
+      </w:pPr>
+      <w:r>
+        <w:rPr>
+          <w:color w:val="00B050"/>
+        </w:rPr>
+        <w:t>Тело сайта:</w:t>
+      </w:r>
+    </w:p>
+    <w:p>
+      <w:pPr>
+        <w:spacing w:after="0" w:line="360" w:lineRule="auto"/>
+        <w:jc w:val="both"/>
+        <w:rPr>
+          <w:color w:val="00B050"/>
+        </w:rPr>
+      </w:pPr>
+      <w:r>
+        <w:rPr>
+          <w:color w:val="00B050"/>
+        </w:rPr>
+        <w:t>Отображение товаров как в наших новинках, по 3-4 в ряд, с кнопкой подробнее как в новинках</w:t>
+      </w:r>
+    </w:p>
+    <w:p>
+      <w:pPr>
+        <w:spacing w:after="0" w:line="360" w:lineRule="auto"/>
+        <w:jc w:val="both"/>
+        <w:rPr>
+          <w:color w:val="00B050"/>
+        </w:rPr>
+      </w:pPr>
+    </w:p>
+    <w:p>
+      <w:pPr>
+        <w:spacing w:after="0" w:line="360" w:lineRule="auto"/>
+        <w:jc w:val="both"/>
+        <w:rPr>
+          <w:color w:val="00B050"/>
+        </w:rPr>
+      </w:pPr>
+      <w:r>
+        <w:rPr>
+          <w:color w:val="00B050"/>
+          <w:highlight w:val="yellow"/>
+        </w:rPr>
+        <w:t>Подробнее о товаре:</w:t>
+      </w:r>
+    </w:p>
+    <w:p>
+      <w:pPr>
+        <w:spacing w:after="0" w:line="360" w:lineRule="auto"/>
+        <w:jc w:val="both"/>
+        <w:rPr>
+          <w:color w:val="00B050"/>
+        </w:rPr>
+      </w:pPr>
+      <w:r>
+        <w:rPr>
+          <w:color w:val="00B050"/>
+        </w:rPr>
+        <w:t>Заголовок и нижнее поле не меняются;</w:t>
+      </w:r>
+    </w:p>
+    <w:p>
+      <w:pPr>
+        <w:spacing w:after="0" w:line="360" w:lineRule="auto"/>
+        <w:jc w:val="both"/>
+        <w:rPr>
+          <w:color w:val="00B050"/>
+        </w:rPr>
+      </w:pPr>
+      <w:r>
+        <w:rPr>
+          <w:color w:val="00B050"/>
+        </w:rPr>
+        <w:t xml:space="preserve">Как с </w:t>
+      </w:r>
+      <w:proofErr w:type="spellStart"/>
+      <w:r>
+        <w:rPr>
+          <w:color w:val="00B050"/>
+        </w:rPr>
+        <w:t>вебтеста</w:t>
+      </w:r>
+      <w:proofErr w:type="spellEnd"/>
+      <w:r>
+        <w:rPr>
+          <w:color w:val="00B050"/>
+        </w:rPr>
+        <w:t xml:space="preserve"> пока что взять</w:t>
+      </w:r>
+    </w:p>
+    <w:p>
+      <w:pPr>
+        <w:spacing w:after="0" w:line="360" w:lineRule="auto"/>
+        <w:jc w:val="both"/>
+      </w:pPr>
+    </w:p>
+    <w:p>
+      <w:pPr>
+        <w:spacing w:after="0" w:line="360" w:lineRule="auto"/>
+        <w:jc w:val="both"/>
+      </w:pPr>
+      <w:r>
+        <w:rPr>
+          <w:highlight w:val="yellow"/>
+        </w:rPr>
+        <w:t>Новости:</w:t>
+      </w:r>
+    </w:p>
+    <w:p>
+      <w:pPr>
+        <w:spacing w:after="0" w:line="360" w:lineRule="auto"/>
+        <w:jc w:val="both"/>
+        <w:rPr>
+          <w:lang w:val="en-US"/>
+        </w:rPr>
+      </w:pPr>
+      <w:r>
+        <w:t xml:space="preserve">Сайт </w:t>
+      </w:r>
+      <w:proofErr w:type="spellStart"/>
+      <w:r>
+        <w:rPr>
+          <w:lang w:val="en-US"/>
+        </w:rPr>
+        <w:t>inwave</w:t>
+      </w:r>
+      <w:proofErr w:type="spellEnd"/>
     </w:p>
     <w:sectPr>
       <w:pgSz w:w="11906" w:h="16838"/>
@@ -1074,6 +1446,95 @@
     </w:lvl>
   </w:abstractNum>
   <w:abstractNum w:abstractNumId="2" w15:restartNumberingAfterBreak="0">
+    <w:nsid w:val="2C1B420B"/>
+    <w:multiLevelType w:val="hybridMultilevel"/>
+    <w:tmpl w:val="4E72ECF8"/>
+    <w:lvl w:ilvl="0" w:tplc="04190011">
+      <w:start w:val="1"/>
+      <w:numFmt w:val="decimal"/>
+      <w:lvlText w:val="%1)"/>
+      <w:lvlJc w:val="left"/>
+      <w:pPr>
+        <w:ind w:left="720" w:hanging="360"/>
+      </w:pPr>
+      <w:rPr>
+        <w:rFonts w:hint="default"/>
+      </w:rPr>
+    </w:lvl>
+    <w:lvl w:ilvl="1" w:tplc="04190019" w:tentative="1">
+      <w:start w:val="1"/>
+      <w:numFmt w:val="lowerLetter"/>
+      <w:lvlText w:val="%2."/>
+      <w:lvlJc w:val="left"/>
+      <w:pPr>
+        <w:ind w:left="1440" w:hanging="360"/>
+      </w:pPr>
+    </w:lvl>
+    <w:lvl w:ilvl="2" w:tplc="0419001B" w:tentative="1">
+      <w:start w:val="1"/>
+      <w:numFmt w:val="lowerRoman"/>
+      <w:lvlText w:val="%3."/>
+      <w:lvlJc w:val="right"/>
+      <w:pPr>
+        <w:ind w:left="2160" w:hanging="180"/>
+      </w:pPr>
+    </w:lvl>
+    <w:lvl w:ilvl="3" w:tplc="0419000F" w:tentative="1">
+      <w:start w:val="1"/>
+      <w:numFmt w:val="decimal"/>
+      <w:lvlText w:val="%4."/>
+      <w:lvlJc w:val="left"/>
+      <w:pPr>
+        <w:ind w:left="2880" w:hanging="360"/>
+      </w:pPr>
+    </w:lvl>
+    <w:lvl w:ilvl="4" w:tplc="04190019" w:tentative="1">
+      <w:start w:val="1"/>
+      <w:numFmt w:val="lowerLetter"/>
+      <w:lvlText w:val="%5."/>
+      <w:lvlJc w:val="left"/>
+      <w:pPr>
+        <w:ind w:left="3600" w:hanging="360"/>
+      </w:pPr>
+    </w:lvl>
+    <w:lvl w:ilvl="5" w:tplc="0419001B" w:tentative="1">
+      <w:start w:val="1"/>
+      <w:numFmt w:val="lowerRoman"/>
+      <w:lvlText w:val="%6."/>
+      <w:lvlJc w:val="right"/>
+      <w:pPr>
+        <w:ind w:left="4320" w:hanging="180"/>
+      </w:pPr>
+    </w:lvl>
+    <w:lvl w:ilvl="6" w:tplc="0419000F" w:tentative="1">
+      <w:start w:val="1"/>
+      <w:numFmt w:val="decimal"/>
+      <w:lvlText w:val="%7."/>
+      <w:lvlJc w:val="left"/>
+      <w:pPr>
+        <w:ind w:left="5040" w:hanging="360"/>
+      </w:pPr>
+    </w:lvl>
+    <w:lvl w:ilvl="7" w:tplc="04190019" w:tentative="1">
+      <w:start w:val="1"/>
+      <w:numFmt w:val="lowerLetter"/>
+      <w:lvlText w:val="%8."/>
+      <w:lvlJc w:val="left"/>
+      <w:pPr>
+        <w:ind w:left="5760" w:hanging="360"/>
+      </w:pPr>
+    </w:lvl>
+    <w:lvl w:ilvl="8" w:tplc="0419001B" w:tentative="1">
+      <w:start w:val="1"/>
+      <w:numFmt w:val="lowerRoman"/>
+      <w:lvlText w:val="%9."/>
+      <w:lvlJc w:val="right"/>
+      <w:pPr>
+        <w:ind w:left="6480" w:hanging="180"/>
+      </w:pPr>
+    </w:lvl>
+  </w:abstractNum>
+  <w:abstractNum w:abstractNumId="3" w15:restartNumberingAfterBreak="0">
     <w:nsid w:val="448B522A"/>
     <w:multiLevelType w:val="hybridMultilevel"/>
     <w:tmpl w:val="F62A317E"/>
@@ -1169,6 +1630,9 @@
     <w:abstractNumId w:val="0"/>
   </w:num>
   <w:num w:numId="3" w16cid:durableId="2015497623">
+    <w:abstractNumId w:val="3"/>
+  </w:num>
+  <w:num w:numId="4" w16cid:durableId="626665661">
     <w:abstractNumId w:val="2"/>
   </w:num>
 </w:numbering>
@@ -1572,6 +2036,7 @@
   <w:style w:type="paragraph" w:default="1" w:styleId="a">
     <w:name w:val="Normal"/>
     <w:qFormat/>
+    <w:rsid w:val="00823B4A"/>
   </w:style>
   <w:style w:type="character" w:default="1" w:styleId="a0">
     <w:name w:val="Default Paragraph Font"/>

</xml_diff>

<commit_message>
added Descriptions, Phone calls & presentation downloads
</commit_message>
<xml_diff>
--- a/Информационный сайт отдела.docx
+++ b/Информационный сайт отдела.docx
@@ -300,6 +300,28 @@
     </w:p>
     <w:p>
       <w:pPr>
+        <w:pStyle w:val="a3"/>
+        <w:numPr>
+          <w:ilvl w:val="0"/>
+          <w:numId w:val="4"/>
+        </w:numPr>
+        <w:spacing w:after="0" w:line="360" w:lineRule="auto"/>
+        <w:jc w:val="both"/>
+        <w:rPr>
+          <w:sz w:val="32"/>
+          <w:szCs w:val="32"/>
+        </w:rPr>
+      </w:pPr>
+      <w:r>
+        <w:rPr>
+          <w:sz w:val="32"/>
+          <w:szCs w:val="32"/>
+        </w:rPr>
+        <w:t>Уметь скачать файлик с презентацией проекта</w:t>
+      </w:r>
+    </w:p>
+    <w:p>
+      <w:pPr>
         <w:spacing w:after="0" w:line="360" w:lineRule="auto"/>
         <w:jc w:val="both"/>
         <w:rPr>
@@ -315,55 +337,69 @@
         <w:jc w:val="both"/>
         <w:rPr>
           <w:szCs w:val="24"/>
+        </w:rPr>
+      </w:pPr>
+      <w:r>
+        <w:rPr>
+          <w:szCs w:val="24"/>
+        </w:rPr>
+        <w:t>Страницы:</w:t>
+      </w:r>
+    </w:p>
+    <w:p>
+      <w:pPr>
+        <w:spacing w:after="0" w:line="360" w:lineRule="auto"/>
+        <w:jc w:val="both"/>
+        <w:rPr>
+          <w:color w:val="00B050"/>
+          <w:szCs w:val="24"/>
+        </w:rPr>
+      </w:pPr>
+      <w:r>
+        <w:rPr>
+          <w:color w:val="00B050"/>
+          <w:szCs w:val="24"/>
+        </w:rPr>
+        <w:t>Главная страница</w:t>
+      </w:r>
+    </w:p>
+    <w:p>
+      <w:pPr>
+        <w:spacing w:after="0" w:line="360" w:lineRule="auto"/>
+        <w:jc w:val="both"/>
+        <w:rPr>
+          <w:color w:val="00B050"/>
+          <w:szCs w:val="24"/>
+        </w:rPr>
+      </w:pPr>
+      <w:r>
+        <w:rPr>
+          <w:color w:val="00B050"/>
+          <w:szCs w:val="24"/>
+        </w:rPr>
+        <w:t>Каталог товаров</w:t>
+      </w:r>
+      <w:r>
+        <w:rPr>
+          <w:color w:val="00B050"/>
+          <w:szCs w:val="24"/>
+        </w:rPr>
+        <w:t xml:space="preserve"> (</w:t>
+      </w:r>
+      <w:r>
+        <w:rPr>
+          <w:color w:val="00B050"/>
+          <w:szCs w:val="24"/>
           <w:lang w:val="en-US"/>
         </w:rPr>
-      </w:pPr>
-      <w:r>
-        <w:rPr>
-          <w:szCs w:val="24"/>
-        </w:rPr>
-        <w:t>Страницы:</w:t>
-      </w:r>
-    </w:p>
-    <w:p>
-      <w:pPr>
-        <w:spacing w:after="0" w:line="360" w:lineRule="auto"/>
-        <w:jc w:val="both"/>
-        <w:rPr>
-          <w:color w:val="00B050"/>
-          <w:szCs w:val="24"/>
-        </w:rPr>
-      </w:pPr>
-      <w:r>
-        <w:rPr>
-          <w:color w:val="00B050"/>
-          <w:szCs w:val="24"/>
-        </w:rPr>
-        <w:t>Главная страница</w:t>
-      </w:r>
-    </w:p>
-    <w:p>
-      <w:pPr>
-        <w:spacing w:after="0" w:line="360" w:lineRule="auto"/>
-        <w:jc w:val="both"/>
-        <w:rPr>
-          <w:color w:val="00B050"/>
-          <w:szCs w:val="24"/>
-        </w:rPr>
-      </w:pPr>
-      <w:r>
-        <w:rPr>
-          <w:color w:val="00B050"/>
-          <w:szCs w:val="24"/>
-        </w:rPr>
-        <w:t>Каталог товаров</w:t>
-      </w:r>
-      <w:r>
-        <w:rPr>
-          <w:color w:val="00B050"/>
-          <w:szCs w:val="24"/>
-        </w:rPr>
-        <w:t xml:space="preserve"> (</w:t>
+        <w:t>webtest</w:t>
+      </w:r>
+      <w:r>
+        <w:rPr>
+          <w:color w:val="00B050"/>
+          <w:szCs w:val="24"/>
+        </w:rPr>
+        <w:t xml:space="preserve"> – </w:t>
       </w:r>
       <w:r>
         <w:rPr>
@@ -371,7 +407,7 @@
           <w:szCs w:val="24"/>
           <w:lang w:val="en-US"/>
         </w:rPr>
-        <w:t>webtest</w:t>
+        <w:t>views</w:t>
       </w:r>
       <w:r>
         <w:rPr>
@@ -386,7 +422,7 @@
           <w:szCs w:val="24"/>
           <w:lang w:val="en-US"/>
         </w:rPr>
-        <w:t>views</w:t>
+        <w:t>product</w:t>
       </w:r>
       <w:r>
         <w:rPr>
@@ -401,47 +437,47 @@
           <w:szCs w:val="24"/>
           <w:lang w:val="en-US"/>
         </w:rPr>
-        <w:t>product</w:t>
-      </w:r>
-      <w:r>
-        <w:rPr>
-          <w:color w:val="00B050"/>
-          <w:szCs w:val="24"/>
-        </w:rPr>
-        <w:t xml:space="preserve"> – </w:t>
-      </w:r>
-      <w:r>
+        <w:t>index</w:t>
+      </w:r>
+      <w:r>
+        <w:rPr>
+          <w:color w:val="00B050"/>
+          <w:szCs w:val="24"/>
+        </w:rPr>
+        <w:t>)</w:t>
+      </w:r>
+    </w:p>
+    <w:p>
+      <w:pPr>
+        <w:spacing w:after="0" w:line="360" w:lineRule="auto"/>
+        <w:jc w:val="both"/>
         <w:rPr>
           <w:color w:val="00B050"/>
           <w:szCs w:val="24"/>
           <w:lang w:val="en-US"/>
         </w:rPr>
-        <w:t>index</w:t>
-      </w:r>
-      <w:r>
-        <w:rPr>
-          <w:color w:val="00B050"/>
-          <w:szCs w:val="24"/>
-        </w:rPr>
-        <w:t>)</w:t>
-      </w:r>
-    </w:p>
-    <w:p>
-      <w:pPr>
-        <w:spacing w:after="0" w:line="360" w:lineRule="auto"/>
-        <w:jc w:val="both"/>
+      </w:pPr>
+      <w:r>
+        <w:rPr>
+          <w:color w:val="00B050"/>
+          <w:szCs w:val="24"/>
+        </w:rPr>
+        <w:t>Подробнее</w:t>
+      </w:r>
+      <w:r>
         <w:rPr>
           <w:color w:val="00B050"/>
           <w:szCs w:val="24"/>
           <w:lang w:val="en-US"/>
         </w:rPr>
-      </w:pPr>
-      <w:r>
-        <w:rPr>
-          <w:color w:val="00B050"/>
-          <w:szCs w:val="24"/>
-        </w:rPr>
-        <w:t>Подробнее</w:t>
+        <w:t xml:space="preserve"> </w:t>
+      </w:r>
+      <w:r>
+        <w:rPr>
+          <w:color w:val="00B050"/>
+          <w:szCs w:val="24"/>
+        </w:rPr>
+        <w:t>о</w:t>
       </w:r>
       <w:r>
         <w:rPr>
@@ -456,7 +492,7 @@
           <w:color w:val="00B050"/>
           <w:szCs w:val="24"/>
         </w:rPr>
-        <w:t>о</w:t>
+        <w:t>товаре</w:t>
       </w:r>
       <w:r>
         <w:rPr>
@@ -464,46 +500,31 @@
           <w:szCs w:val="24"/>
           <w:lang w:val="en-US"/>
         </w:rPr>
+        <w:t xml:space="preserve"> (webtest – views – product – index)</w:t>
+      </w:r>
+    </w:p>
+    <w:p>
+      <w:pPr>
+        <w:spacing w:after="0" w:line="360" w:lineRule="auto"/>
+        <w:jc w:val="both"/>
+        <w:rPr>
+          <w:szCs w:val="24"/>
+        </w:rPr>
+      </w:pPr>
+      <w:r>
+        <w:rPr>
+          <w:szCs w:val="24"/>
+        </w:rPr>
+        <w:t>Страница под каждую категорию товаров</w:t>
+      </w:r>
+      <w:r>
+        <w:rPr>
+          <w:szCs w:val="24"/>
+        </w:rPr>
         <w:t xml:space="preserve"> </w:t>
       </w:r>
       <w:r>
         <w:rPr>
-          <w:color w:val="00B050"/>
-          <w:szCs w:val="24"/>
-        </w:rPr>
-        <w:t>товаре</w:t>
-      </w:r>
-      <w:r>
-        <w:rPr>
-          <w:color w:val="00B050"/>
-          <w:szCs w:val="24"/>
-          <w:lang w:val="en-US"/>
-        </w:rPr>
-        <w:t xml:space="preserve"> (webtest – views – product – index)</w:t>
-      </w:r>
-    </w:p>
-    <w:p>
-      <w:pPr>
-        <w:spacing w:after="0" w:line="360" w:lineRule="auto"/>
-        <w:jc w:val="both"/>
-        <w:rPr>
-          <w:szCs w:val="24"/>
-        </w:rPr>
-      </w:pPr>
-      <w:r>
-        <w:rPr>
-          <w:szCs w:val="24"/>
-        </w:rPr>
-        <w:t>Страница под каждую категорию товаров</w:t>
-      </w:r>
-      <w:r>
-        <w:rPr>
-          <w:szCs w:val="24"/>
-        </w:rPr>
-        <w:t xml:space="preserve"> </w:t>
-      </w:r>
-      <w:r>
-        <w:rPr>
           <w:szCs w:val="24"/>
         </w:rPr>
         <w:t>-?????</w:t>
@@ -647,6 +668,7 @@
         <w:rPr>
           <w:color w:val="00B050"/>
         </w:rPr>
+        <w:lastRenderedPageBreak/>
         <w:t>П</w:t>
       </w:r>
       <w:r>
@@ -673,7 +695,6 @@
         <w:rPr>
           <w:color w:val="00B050"/>
         </w:rPr>
-        <w:lastRenderedPageBreak/>
         <w:t>Как заказать нашу продукцию (описание оформления заказов, предоставление ссылок на соц. сети и почту)</w:t>
       </w:r>
     </w:p>

</xml_diff>

<commit_message>
Added some news & product descriptions, made upgrades to products & new products views
</commit_message>
<xml_diff>
--- a/Информационный сайт отдела.docx
+++ b/Информационный сайт отдела.docx
@@ -74,6 +74,7 @@
         </w:rPr>
         <w:t xml:space="preserve"> (чат в </w:t>
       </w:r>
+      <w:proofErr w:type="spellStart"/>
       <w:r>
         <w:rPr>
           <w:sz w:val="32"/>
@@ -82,6 +83,7 @@
         </w:rPr>
         <w:t>Qwen</w:t>
       </w:r>
+      <w:proofErr w:type="spellEnd"/>
       <w:r>
         <w:rPr>
           <w:sz w:val="32"/>
@@ -100,6 +102,7 @@
         <w:spacing w:after="0" w:line="360" w:lineRule="auto"/>
         <w:jc w:val="both"/>
         <w:rPr>
+          <w:color w:val="00B050"/>
           <w:sz w:val="32"/>
           <w:szCs w:val="32"/>
         </w:rPr>
@@ -116,7 +119,21 @@
           <w:sz w:val="32"/>
           <w:szCs w:val="32"/>
         </w:rPr>
-        <w:t xml:space="preserve">БД для сайта (таблицу для товаров, для пользователей (если будем делать авторизацию/регистрацию), </w:t>
+        <w:t>БД для сайта (таблицу для товаров</w:t>
+      </w:r>
+      <w:r>
+        <w:rPr>
+          <w:sz w:val="32"/>
+          <w:szCs w:val="32"/>
+        </w:rPr>
+        <w:t>, новинок, новостей</w:t>
+      </w:r>
+      <w:r>
+        <w:rPr>
+          <w:sz w:val="32"/>
+          <w:szCs w:val="32"/>
+        </w:rPr>
+        <w:t xml:space="preserve">, для пользователей (если будем делать авторизацию/регистрацию), </w:t>
       </w:r>
       <w:r>
         <w:rPr>
@@ -155,15 +172,7 @@
           <w:sz w:val="32"/>
           <w:szCs w:val="32"/>
         </w:rPr>
-        <w:t>Доделать</w:t>
-      </w:r>
-      <w:r>
-        <w:rPr>
-          <w:color w:val="00B050"/>
-          <w:sz w:val="32"/>
-          <w:szCs w:val="32"/>
-        </w:rPr>
-        <w:t xml:space="preserve"> страницу контактов</w:t>
+        <w:t>При переходе на другую страницу тема меняется (если была переключена на светлую – становится темная)</w:t>
       </w:r>
     </w:p>
     <w:p>
@@ -176,18 +185,23 @@
         <w:spacing w:after="0" w:line="360" w:lineRule="auto"/>
         <w:jc w:val="both"/>
         <w:rPr>
-          <w:color w:val="00B050"/>
-          <w:sz w:val="32"/>
-          <w:szCs w:val="32"/>
-        </w:rPr>
-      </w:pPr>
-      <w:r>
-        <w:rPr>
-          <w:color w:val="00B050"/>
-          <w:sz w:val="32"/>
-          <w:szCs w:val="32"/>
-        </w:rPr>
-        <w:t>При переходе на другую страницу тема меняется (если была переключена на светлую – становится темная)</w:t>
+          <w:sz w:val="32"/>
+          <w:szCs w:val="32"/>
+        </w:rPr>
+      </w:pPr>
+      <w:r>
+        <w:rPr>
+          <w:sz w:val="32"/>
+          <w:szCs w:val="32"/>
+        </w:rPr>
+        <w:t xml:space="preserve">Сделать </w:t>
+      </w:r>
+      <w:r>
+        <w:rPr>
+          <w:sz w:val="32"/>
+          <w:szCs w:val="32"/>
+        </w:rPr>
+        <w:t>нажатие на новость с главной страницы</w:t>
       </w:r>
     </w:p>
     <w:p>
@@ -200,38 +214,9 @@
         <w:spacing w:after="0" w:line="360" w:lineRule="auto"/>
         <w:jc w:val="both"/>
         <w:rPr>
-          <w:sz w:val="32"/>
-          <w:szCs w:val="32"/>
-        </w:rPr>
-      </w:pPr>
-      <w:r>
-        <w:rPr>
-          <w:sz w:val="32"/>
-          <w:szCs w:val="32"/>
-        </w:rPr>
-        <w:t xml:space="preserve">Сделать </w:t>
-      </w:r>
-      <w:r>
-        <w:rPr>
-          <w:sz w:val="32"/>
-          <w:szCs w:val="32"/>
-        </w:rPr>
-        <w:t>нажатие на новость с главной страницы</w:t>
-      </w:r>
-    </w:p>
-    <w:p>
-      <w:pPr>
-        <w:pStyle w:val="a3"/>
-        <w:numPr>
-          <w:ilvl w:val="0"/>
-          <w:numId w:val="4"/>
-        </w:numPr>
-        <w:spacing w:after="0" w:line="360" w:lineRule="auto"/>
-        <w:jc w:val="both"/>
-        <w:rPr>
-          <w:sz w:val="32"/>
-          <w:szCs w:val="32"/>
-          <w:highlight w:val="yellow"/>
+          <w:color w:val="FF0000"/>
+          <w:sz w:val="32"/>
+          <w:szCs w:val="32"/>
         </w:rPr>
       </w:pPr>
       <w:r>
@@ -286,16 +271,44 @@
         <w:spacing w:after="0" w:line="360" w:lineRule="auto"/>
         <w:jc w:val="both"/>
         <w:rPr>
-          <w:sz w:val="32"/>
-          <w:szCs w:val="32"/>
-        </w:rPr>
-      </w:pPr>
-      <w:r>
-        <w:rPr>
-          <w:sz w:val="32"/>
-          <w:szCs w:val="32"/>
-        </w:rPr>
-        <w:t>Сделать телеграм-бота для ответа на вопросы пользователей</w:t>
+          <w:color w:val="FF0000"/>
+          <w:sz w:val="32"/>
+          <w:szCs w:val="32"/>
+        </w:rPr>
+      </w:pPr>
+      <w:r>
+        <w:rPr>
+          <w:color w:val="FF0000"/>
+          <w:sz w:val="32"/>
+          <w:szCs w:val="32"/>
+        </w:rPr>
+        <w:t xml:space="preserve">В </w:t>
+      </w:r>
+      <w:proofErr w:type="spellStart"/>
+      <w:r>
+        <w:rPr>
+          <w:color w:val="FF0000"/>
+          <w:sz w:val="32"/>
+          <w:szCs w:val="32"/>
+        </w:rPr>
+        <w:t>телеграм</w:t>
+      </w:r>
+      <w:proofErr w:type="spellEnd"/>
+      <w:r>
+        <w:rPr>
+          <w:color w:val="FF0000"/>
+          <w:sz w:val="32"/>
+          <w:szCs w:val="32"/>
+        </w:rPr>
+        <w:t>-</w:t>
+      </w:r>
+      <w:r>
+        <w:rPr>
+          <w:color w:val="FF0000"/>
+          <w:sz w:val="32"/>
+          <w:szCs w:val="32"/>
+        </w:rPr>
+        <w:t>бота добавить пару функций (услуги и прочее)</w:t>
       </w:r>
     </w:p>
     <w:p>
@@ -308,28 +321,157 @@
         <w:spacing w:after="0" w:line="360" w:lineRule="auto"/>
         <w:jc w:val="both"/>
         <w:rPr>
-          <w:sz w:val="32"/>
-          <w:szCs w:val="32"/>
-        </w:rPr>
-      </w:pPr>
-      <w:r>
-        <w:rPr>
-          <w:sz w:val="32"/>
-          <w:szCs w:val="32"/>
-        </w:rPr>
-        <w:t>Уметь скачать файлик с презентацией проекта</w:t>
-      </w:r>
-    </w:p>
-    <w:p>
-      <w:pPr>
-        <w:spacing w:after="0" w:line="360" w:lineRule="auto"/>
-        <w:jc w:val="both"/>
-        <w:rPr>
-          <w:color w:val="FF0000"/>
-          <w:sz w:val="32"/>
-          <w:szCs w:val="32"/>
-        </w:rPr>
-      </w:pPr>
+          <w:color w:val="FF0000"/>
+          <w:sz w:val="32"/>
+          <w:szCs w:val="32"/>
+        </w:rPr>
+      </w:pPr>
+      <w:r>
+        <w:rPr>
+          <w:color w:val="FF0000"/>
+          <w:sz w:val="32"/>
+          <w:szCs w:val="32"/>
+        </w:rPr>
+        <w:t>В описании продукта – версия прошивки и скачивание презентации туда</w:t>
+      </w:r>
+    </w:p>
+    <w:p>
+      <w:pPr>
+        <w:pStyle w:val="a3"/>
+        <w:numPr>
+          <w:ilvl w:val="0"/>
+          <w:numId w:val="4"/>
+        </w:numPr>
+        <w:spacing w:after="0" w:line="360" w:lineRule="auto"/>
+        <w:jc w:val="both"/>
+        <w:rPr>
+          <w:color w:val="FF0000"/>
+          <w:sz w:val="32"/>
+          <w:szCs w:val="32"/>
+        </w:rPr>
+      </w:pPr>
+      <w:r>
+        <w:rPr>
+          <w:color w:val="FF0000"/>
+          <w:sz w:val="32"/>
+          <w:szCs w:val="32"/>
+        </w:rPr>
+        <w:t>Доделать сайт до того, чтобы не было битых ссылок</w:t>
+      </w:r>
+      <w:r>
+        <w:rPr>
+          <w:color w:val="FF0000"/>
+          <w:sz w:val="32"/>
+          <w:szCs w:val="32"/>
+        </w:rPr>
+        <w:t xml:space="preserve"> (</w:t>
+      </w:r>
+      <w:r>
+        <w:rPr>
+          <w:color w:val="FF0000"/>
+          <w:sz w:val="32"/>
+          <w:szCs w:val="32"/>
+        </w:rPr>
+        <w:t xml:space="preserve">страницы «О </w:t>
+      </w:r>
+      <w:r>
+        <w:rPr>
+          <w:color w:val="FF0000"/>
+          <w:sz w:val="32"/>
+          <w:szCs w:val="32"/>
+        </w:rPr>
+        <w:t>компании» (</w:t>
+      </w:r>
+      <w:r>
+        <w:rPr>
+          <w:color w:val="FF0000"/>
+          <w:sz w:val="32"/>
+          <w:szCs w:val="32"/>
+        </w:rPr>
+        <w:t xml:space="preserve">убрать ссылку </w:t>
+      </w:r>
+      <w:r>
+        <w:rPr>
+          <w:color w:val="FF0000"/>
+          <w:sz w:val="32"/>
+          <w:szCs w:val="32"/>
+          <w:lang w:val="en-US"/>
+        </w:rPr>
+        <w:t>about</w:t>
+      </w:r>
+      <w:r>
+        <w:rPr>
+          <w:color w:val="FF0000"/>
+          <w:sz w:val="32"/>
+          <w:szCs w:val="32"/>
+        </w:rPr>
+        <w:t>)</w:t>
+      </w:r>
+      <w:r>
+        <w:rPr>
+          <w:color w:val="FF0000"/>
+          <w:sz w:val="32"/>
+          <w:szCs w:val="32"/>
+        </w:rPr>
+        <w:t>, «Услуги», «Доставка», «Сервис», «Служба поддержки»</w:t>
+      </w:r>
+      <w:r>
+        <w:rPr>
+          <w:color w:val="FF0000"/>
+          <w:sz w:val="32"/>
+          <w:szCs w:val="32"/>
+        </w:rPr>
+        <w:t xml:space="preserve">, </w:t>
+      </w:r>
+      <w:r>
+        <w:rPr>
+          <w:color w:val="FF0000"/>
+          <w:sz w:val="32"/>
+          <w:szCs w:val="32"/>
+        </w:rPr>
+        <w:t>а также ссылки на категории товаров из хедера</w:t>
+      </w:r>
+      <w:r>
+        <w:rPr>
+          <w:color w:val="FF0000"/>
+          <w:sz w:val="32"/>
+          <w:szCs w:val="32"/>
+        </w:rPr>
+        <w:t>)</w:t>
+      </w:r>
+    </w:p>
+    <w:p>
+      <w:pPr>
+        <w:pStyle w:val="a3"/>
+        <w:numPr>
+          <w:ilvl w:val="0"/>
+          <w:numId w:val="4"/>
+        </w:numPr>
+        <w:spacing w:after="0" w:line="360" w:lineRule="auto"/>
+        <w:ind w:left="284" w:hanging="11"/>
+        <w:jc w:val="both"/>
+        <w:rPr>
+          <w:color w:val="FF0000"/>
+          <w:sz w:val="32"/>
+          <w:szCs w:val="32"/>
+        </w:rPr>
+      </w:pPr>
+      <w:r>
+        <w:rPr>
+          <w:color w:val="FF0000"/>
+          <w:sz w:val="32"/>
+          <w:szCs w:val="32"/>
+        </w:rPr>
+        <w:t xml:space="preserve"> </w:t>
+      </w:r>
+      <w:r>
+        <w:rPr>
+          <w:color w:val="FF0000"/>
+          <w:sz w:val="32"/>
+          <w:szCs w:val="32"/>
+        </w:rPr>
+        <w:t>Сделать нормальные даты новостям (скорее всего после БД)</w:t>
+      </w:r>
     </w:p>
     <w:p>
       <w:pPr>
@@ -386,6 +528,7 @@
         </w:rPr>
         <w:t xml:space="preserve"> (</w:t>
       </w:r>
+      <w:proofErr w:type="spellStart"/>
       <w:r>
         <w:rPr>
           <w:color w:val="00B050"/>
@@ -394,6 +537,7 @@
         </w:rPr>
         <w:t>webtest</w:t>
       </w:r>
+      <w:proofErr w:type="spellEnd"/>
       <w:r>
         <w:rPr>
           <w:color w:val="00B050"/>
@@ -500,7 +644,25 @@
           <w:szCs w:val="24"/>
           <w:lang w:val="en-US"/>
         </w:rPr>
-        <w:t xml:space="preserve"> (webtest – views – product – index)</w:t>
+        <w:t xml:space="preserve"> (</w:t>
+      </w:r>
+      <w:proofErr w:type="spellStart"/>
+      <w:r>
+        <w:rPr>
+          <w:color w:val="00B050"/>
+          <w:szCs w:val="24"/>
+          <w:lang w:val="en-US"/>
+        </w:rPr>
+        <w:t>webtest</w:t>
+      </w:r>
+      <w:proofErr w:type="spellEnd"/>
+      <w:r>
+        <w:rPr>
+          <w:color w:val="00B050"/>
+          <w:szCs w:val="24"/>
+          <w:lang w:val="en-US"/>
+        </w:rPr>
+        <w:t xml:space="preserve"> – views – product – index)</w:t>
       </w:r>
     </w:p>
     <w:p>
@@ -559,6 +721,7 @@
         <w:jc w:val="both"/>
       </w:pPr>
       <w:r>
+        <w:lastRenderedPageBreak/>
         <w:t>Заголовок:</w:t>
       </w:r>
     </w:p>
@@ -668,529 +831,553 @@
         <w:rPr>
           <w:color w:val="00B050"/>
         </w:rPr>
+        <w:t>П</w:t>
+      </w:r>
+      <w:r>
+        <w:rPr>
+          <w:color w:val="00B050"/>
+        </w:rPr>
+        <w:t>роизводим в России (описание проектов с фотографиями)</w:t>
+      </w:r>
+    </w:p>
+    <w:p>
+      <w:pPr>
+        <w:pStyle w:val="a3"/>
+        <w:numPr>
+          <w:ilvl w:val="0"/>
+          <w:numId w:val="2"/>
+        </w:numPr>
+        <w:spacing w:after="0" w:line="360" w:lineRule="auto"/>
+        <w:jc w:val="both"/>
+        <w:rPr>
+          <w:color w:val="00B050"/>
+        </w:rPr>
+      </w:pPr>
+      <w:r>
+        <w:rPr>
+          <w:color w:val="00B050"/>
+        </w:rPr>
+        <w:t>Как заказать нашу продукцию (описание оформления заказов, предоставление ссылок на соц. сети и почту)</w:t>
+      </w:r>
+    </w:p>
+    <w:p>
+      <w:pPr>
+        <w:pStyle w:val="a3"/>
+        <w:numPr>
+          <w:ilvl w:val="0"/>
+          <w:numId w:val="2"/>
+        </w:numPr>
+        <w:spacing w:after="0" w:line="360" w:lineRule="auto"/>
+        <w:jc w:val="both"/>
+        <w:rPr>
+          <w:color w:val="00B050"/>
+        </w:rPr>
+      </w:pPr>
+      <w:proofErr w:type="spellStart"/>
+      <w:r>
+        <w:rPr>
+          <w:color w:val="00B050"/>
+        </w:rPr>
+        <w:t>Превьюшка</w:t>
+      </w:r>
+      <w:proofErr w:type="spellEnd"/>
+      <w:r>
+        <w:rPr>
+          <w:color w:val="00B050"/>
+        </w:rPr>
+        <w:t>, как на аналогов нет</w:t>
+      </w:r>
+    </w:p>
+    <w:p>
+      <w:pPr>
+        <w:pStyle w:val="a3"/>
+        <w:numPr>
+          <w:ilvl w:val="0"/>
+          <w:numId w:val="2"/>
+        </w:numPr>
+        <w:spacing w:after="0" w:line="360" w:lineRule="auto"/>
+        <w:jc w:val="both"/>
+        <w:rPr>
+          <w:color w:val="00B050"/>
+        </w:rPr>
+      </w:pPr>
+      <w:r>
+        <w:rPr>
+          <w:color w:val="00B050"/>
+        </w:rPr>
+        <w:t xml:space="preserve">Вода </w:t>
+      </w:r>
+      <w:r>
+        <w:rPr>
+          <w:color w:val="00B050"/>
+        </w:rPr>
+        <w:t>какая-нибудь</w:t>
+      </w:r>
+      <w:r>
+        <w:rPr>
+          <w:color w:val="00B050"/>
+        </w:rPr>
+        <w:t xml:space="preserve"> по типу (Решения, которые реально работают)</w:t>
+      </w:r>
+    </w:p>
+    <w:p>
+      <w:pPr>
+        <w:pStyle w:val="a3"/>
+        <w:numPr>
+          <w:ilvl w:val="0"/>
+          <w:numId w:val="2"/>
+        </w:numPr>
+        <w:spacing w:after="0" w:line="360" w:lineRule="auto"/>
+        <w:jc w:val="both"/>
+        <w:rPr>
+          <w:color w:val="00B050"/>
+          <w:szCs w:val="24"/>
+        </w:rPr>
+      </w:pPr>
+      <w:r>
+        <w:rPr>
+          <w:color w:val="00B050"/>
+          <w:szCs w:val="24"/>
+        </w:rPr>
+        <w:t xml:space="preserve">Новости (смотри сайт </w:t>
+      </w:r>
+      <w:r>
+        <w:rPr>
+          <w:color w:val="00B050"/>
+          <w:szCs w:val="24"/>
+          <w:lang w:val="en-US"/>
+        </w:rPr>
+        <w:t>INWAVE</w:t>
+      </w:r>
+      <w:r>
+        <w:rPr>
+          <w:color w:val="00B050"/>
+          <w:szCs w:val="24"/>
+        </w:rPr>
+        <w:t xml:space="preserve"> ближе к концу)</w:t>
+      </w:r>
+    </w:p>
+    <w:p>
+      <w:pPr>
+        <w:pStyle w:val="a3"/>
+        <w:numPr>
+          <w:ilvl w:val="0"/>
+          <w:numId w:val="2"/>
+        </w:numPr>
+        <w:spacing w:after="0" w:line="360" w:lineRule="auto"/>
+        <w:jc w:val="both"/>
+        <w:rPr>
+          <w:color w:val="00B050"/>
+        </w:rPr>
+      </w:pPr>
+      <w:r>
+        <w:rPr>
+          <w:color w:val="00B050"/>
+        </w:rPr>
+        <w:t>У вас остались вопросы?</w:t>
+      </w:r>
+    </w:p>
+    <w:p>
+      <w:pPr>
+        <w:spacing w:after="0" w:line="360" w:lineRule="auto"/>
+        <w:jc w:val="both"/>
+      </w:pPr>
+      <w:r>
+        <w:t>Нижнее поле:</w:t>
+      </w:r>
+    </w:p>
+    <w:p>
+      <w:pPr>
+        <w:pStyle w:val="a3"/>
+        <w:numPr>
+          <w:ilvl w:val="0"/>
+          <w:numId w:val="3"/>
+        </w:numPr>
+        <w:spacing w:after="0" w:line="360" w:lineRule="auto"/>
+        <w:jc w:val="both"/>
+        <w:rPr>
+          <w:color w:val="00B050"/>
+        </w:rPr>
+      </w:pPr>
+      <w:r>
+        <w:rPr>
+          <w:color w:val="00B050"/>
+        </w:rPr>
+        <w:t>Кнопка «На главную»</w:t>
+      </w:r>
+    </w:p>
+    <w:p>
+      <w:pPr>
+        <w:pStyle w:val="a3"/>
+        <w:numPr>
+          <w:ilvl w:val="0"/>
+          <w:numId w:val="3"/>
+        </w:numPr>
+        <w:spacing w:after="0" w:line="360" w:lineRule="auto"/>
+        <w:jc w:val="both"/>
+        <w:rPr>
+          <w:color w:val="00B050"/>
+        </w:rPr>
+      </w:pPr>
+      <w:r>
+        <w:rPr>
+          <w:color w:val="00B050"/>
+        </w:rPr>
+        <w:t xml:space="preserve">Кнопка «О </w:t>
+      </w:r>
+      <w:r>
+        <w:rPr>
+          <w:color w:val="00B050"/>
+        </w:rPr>
+        <w:t>компании</w:t>
+      </w:r>
+      <w:r>
+        <w:rPr>
+          <w:color w:val="00B050"/>
+        </w:rPr>
+        <w:t>»</w:t>
+      </w:r>
+    </w:p>
+    <w:p>
+      <w:pPr>
+        <w:pStyle w:val="a3"/>
+        <w:numPr>
+          <w:ilvl w:val="0"/>
+          <w:numId w:val="3"/>
+        </w:numPr>
+        <w:spacing w:after="0" w:line="360" w:lineRule="auto"/>
+        <w:jc w:val="both"/>
+        <w:rPr>
+          <w:color w:val="00B050"/>
+        </w:rPr>
+      </w:pPr>
+      <w:r>
+        <w:rPr>
+          <w:color w:val="00B050"/>
+        </w:rPr>
+        <w:t>Кнопка «Контакты»</w:t>
+      </w:r>
+    </w:p>
+    <w:p>
+      <w:pPr>
+        <w:pStyle w:val="a3"/>
+        <w:numPr>
+          <w:ilvl w:val="0"/>
+          <w:numId w:val="3"/>
+        </w:numPr>
+        <w:spacing w:after="0" w:line="360" w:lineRule="auto"/>
+        <w:jc w:val="both"/>
+        <w:rPr>
+          <w:color w:val="00B050"/>
+        </w:rPr>
+      </w:pPr>
+      <w:r>
+        <w:rPr>
+          <w:color w:val="00B050"/>
+        </w:rPr>
+        <w:t>Кнопка «</w:t>
+      </w:r>
+      <w:r>
+        <w:rPr>
+          <w:color w:val="00B050"/>
+        </w:rPr>
+        <w:t>Оформление заказа</w:t>
+      </w:r>
+      <w:r>
+        <w:rPr>
+          <w:color w:val="00B050"/>
+        </w:rPr>
+        <w:t>»</w:t>
+      </w:r>
+      <w:r>
+        <w:rPr>
+          <w:color w:val="00B050"/>
+        </w:rPr>
+        <w:t xml:space="preserve"> (переход на новую страницу с окном выбора категории товара (Системы Приемники и анализаторы обстановки, </w:t>
+      </w:r>
+      <w:r>
+        <w:rPr>
+          <w:color w:val="00B050"/>
+          <w:lang w:val="en-US"/>
+        </w:rPr>
+        <w:t>FPV</w:t>
+      </w:r>
+      <w:r>
+        <w:rPr>
+          <w:color w:val="00B050"/>
+        </w:rPr>
+        <w:t xml:space="preserve"> системы, Навигационные решения, Приемо-передатчики))</w:t>
+      </w:r>
+    </w:p>
+    <w:p>
+      <w:pPr>
+        <w:pStyle w:val="a3"/>
+        <w:numPr>
+          <w:ilvl w:val="0"/>
+          <w:numId w:val="3"/>
+        </w:numPr>
+        <w:spacing w:after="0" w:line="360" w:lineRule="auto"/>
+        <w:jc w:val="both"/>
+        <w:rPr>
+          <w:color w:val="00B050"/>
+        </w:rPr>
+      </w:pPr>
+      <w:r>
+        <w:rPr>
+          <w:color w:val="00B050"/>
+        </w:rPr>
+        <w:t>Кнопка «Доставка и оплата» (включает в себя описание сроков отгрузки)</w:t>
+      </w:r>
+    </w:p>
+    <w:p>
+      <w:pPr>
+        <w:pStyle w:val="a3"/>
+        <w:numPr>
+          <w:ilvl w:val="0"/>
+          <w:numId w:val="3"/>
+        </w:numPr>
+        <w:spacing w:after="0" w:line="360" w:lineRule="auto"/>
+        <w:jc w:val="both"/>
+        <w:rPr>
+          <w:color w:val="00B050"/>
+        </w:rPr>
+      </w:pPr>
+      <w:r>
+        <w:rPr>
+          <w:color w:val="00B050"/>
+        </w:rPr>
+        <w:t>Кнопка «Наверх»</w:t>
+      </w:r>
+    </w:p>
+    <w:p>
+      <w:pPr>
+        <w:pStyle w:val="a3"/>
+        <w:numPr>
+          <w:ilvl w:val="0"/>
+          <w:numId w:val="3"/>
+        </w:numPr>
+        <w:spacing w:after="0" w:line="360" w:lineRule="auto"/>
+        <w:jc w:val="both"/>
+        <w:rPr>
+          <w:color w:val="00B050"/>
+        </w:rPr>
+      </w:pPr>
+      <w:r>
+        <w:rPr>
+          <w:color w:val="00B050"/>
+        </w:rPr>
+        <w:t xml:space="preserve">Кнопка </w:t>
+      </w:r>
+      <w:r>
+        <w:rPr>
+          <w:color w:val="00B050"/>
+        </w:rPr>
+        <w:t>Наши испытания или новости</w:t>
+      </w:r>
+    </w:p>
+    <w:p>
+      <w:pPr>
+        <w:pStyle w:val="a3"/>
+        <w:numPr>
+          <w:ilvl w:val="0"/>
+          <w:numId w:val="3"/>
+        </w:numPr>
+        <w:spacing w:after="0" w:line="360" w:lineRule="auto"/>
+        <w:jc w:val="both"/>
+        <w:rPr>
+          <w:color w:val="00B050"/>
+        </w:rPr>
+      </w:pPr>
+      <w:r>
+        <w:rPr>
+          <w:color w:val="00B050"/>
+        </w:rPr>
+        <w:t xml:space="preserve">Кнопка </w:t>
+      </w:r>
+      <w:r>
+        <w:rPr>
+          <w:color w:val="00B050"/>
+        </w:rPr>
+        <w:t>Часто задаваемые вопросы</w:t>
+      </w:r>
+    </w:p>
+    <w:p>
+      <w:pPr>
+        <w:spacing w:after="0" w:line="360" w:lineRule="auto"/>
+        <w:jc w:val="both"/>
+        <w:rPr>
+          <w:color w:val="00B050"/>
+        </w:rPr>
+      </w:pPr>
+    </w:p>
+    <w:p>
+      <w:pPr>
+        <w:spacing w:after="0" w:line="360" w:lineRule="auto"/>
+        <w:jc w:val="both"/>
+        <w:rPr>
+          <w:color w:val="00B050"/>
+        </w:rPr>
+      </w:pPr>
+      <w:r>
+        <w:rPr>
+          <w:color w:val="00B050"/>
+          <w:highlight w:val="yellow"/>
+        </w:rPr>
+        <w:t>Каталог товаров:</w:t>
+      </w:r>
+    </w:p>
+    <w:p>
+      <w:pPr>
+        <w:spacing w:after="0" w:line="360" w:lineRule="auto"/>
+        <w:jc w:val="both"/>
+        <w:rPr>
+          <w:color w:val="00B050"/>
+        </w:rPr>
+      </w:pPr>
+      <w:r>
+        <w:rPr>
+          <w:color w:val="00B050"/>
+        </w:rPr>
+        <w:t>Заголовок и нижнее поле не меняются;</w:t>
+      </w:r>
+    </w:p>
+    <w:p>
+      <w:pPr>
+        <w:spacing w:after="0" w:line="360" w:lineRule="auto"/>
+        <w:jc w:val="both"/>
+        <w:rPr>
+          <w:color w:val="00B050"/>
+        </w:rPr>
+      </w:pPr>
+      <w:r>
+        <w:rPr>
+          <w:color w:val="00B050"/>
+        </w:rPr>
+        <w:t>Тело сайта:</w:t>
+      </w:r>
+    </w:p>
+    <w:p>
+      <w:pPr>
+        <w:spacing w:after="0" w:line="360" w:lineRule="auto"/>
+        <w:jc w:val="both"/>
+        <w:rPr>
+          <w:color w:val="00B050"/>
+        </w:rPr>
+      </w:pPr>
+      <w:r>
+        <w:rPr>
+          <w:color w:val="00B050"/>
+        </w:rPr>
+        <w:t>Отображение товаров как в наших новинках, по 3-4 в ряд, с кнопкой подробнее как в новинках</w:t>
+      </w:r>
+    </w:p>
+    <w:p>
+      <w:pPr>
+        <w:spacing w:after="0" w:line="360" w:lineRule="auto"/>
+        <w:jc w:val="both"/>
+        <w:rPr>
+          <w:color w:val="00B050"/>
+        </w:rPr>
+      </w:pPr>
+    </w:p>
+    <w:p>
+      <w:pPr>
+        <w:spacing w:after="0" w:line="360" w:lineRule="auto"/>
+        <w:jc w:val="both"/>
+        <w:rPr>
+          <w:color w:val="00B050"/>
+        </w:rPr>
+      </w:pPr>
+      <w:r>
+        <w:rPr>
+          <w:color w:val="00B050"/>
+          <w:highlight w:val="yellow"/>
+        </w:rPr>
+        <w:t>Подробнее о товаре:</w:t>
+      </w:r>
+    </w:p>
+    <w:p>
+      <w:pPr>
+        <w:spacing w:after="0" w:line="360" w:lineRule="auto"/>
+        <w:jc w:val="both"/>
+        <w:rPr>
+          <w:color w:val="00B050"/>
+        </w:rPr>
+      </w:pPr>
+      <w:r>
+        <w:rPr>
+          <w:color w:val="00B050"/>
+        </w:rPr>
+        <w:t>Заголовок и нижнее поле не меняются;</w:t>
+      </w:r>
+    </w:p>
+    <w:p>
+      <w:pPr>
+        <w:spacing w:after="0" w:line="360" w:lineRule="auto"/>
+        <w:jc w:val="both"/>
+        <w:rPr>
+          <w:color w:val="00B050"/>
+        </w:rPr>
+      </w:pPr>
+      <w:r>
+        <w:rPr>
+          <w:color w:val="00B050"/>
+        </w:rPr>
+        <w:t xml:space="preserve">Как с </w:t>
+      </w:r>
+      <w:proofErr w:type="spellStart"/>
+      <w:r>
+        <w:rPr>
+          <w:color w:val="00B050"/>
+        </w:rPr>
+        <w:t>вебтеста</w:t>
+      </w:r>
+      <w:proofErr w:type="spellEnd"/>
+      <w:r>
+        <w:rPr>
+          <w:color w:val="00B050"/>
+        </w:rPr>
+        <w:t xml:space="preserve"> пока что взять</w:t>
+      </w:r>
+    </w:p>
+    <w:p>
+      <w:pPr>
+        <w:spacing w:after="0" w:line="360" w:lineRule="auto"/>
+        <w:jc w:val="both"/>
+      </w:pPr>
+    </w:p>
+    <w:p>
+      <w:pPr>
+        <w:spacing w:after="0" w:line="360" w:lineRule="auto"/>
+        <w:jc w:val="both"/>
+      </w:pPr>
+      <w:r>
+        <w:rPr>
+          <w:highlight w:val="yellow"/>
+        </w:rPr>
         <w:lastRenderedPageBreak/>
-        <w:t>П</w:t>
-      </w:r>
-      <w:r>
-        <w:rPr>
-          <w:color w:val="00B050"/>
-        </w:rPr>
-        <w:t>роизводим в России (описание проектов с фотографиями)</w:t>
-      </w:r>
-    </w:p>
-    <w:p>
-      <w:pPr>
-        <w:pStyle w:val="a3"/>
-        <w:numPr>
-          <w:ilvl w:val="0"/>
-          <w:numId w:val="2"/>
-        </w:numPr>
-        <w:spacing w:after="0" w:line="360" w:lineRule="auto"/>
-        <w:jc w:val="both"/>
-        <w:rPr>
-          <w:color w:val="00B050"/>
-        </w:rPr>
-      </w:pPr>
-      <w:r>
-        <w:rPr>
-          <w:color w:val="00B050"/>
-        </w:rPr>
-        <w:t>Как заказать нашу продукцию (описание оформления заказов, предоставление ссылок на соц. сети и почту)</w:t>
-      </w:r>
-    </w:p>
-    <w:p>
-      <w:pPr>
-        <w:pStyle w:val="a3"/>
-        <w:numPr>
-          <w:ilvl w:val="0"/>
-          <w:numId w:val="2"/>
-        </w:numPr>
-        <w:spacing w:after="0" w:line="360" w:lineRule="auto"/>
-        <w:jc w:val="both"/>
-        <w:rPr>
-          <w:color w:val="00B050"/>
-        </w:rPr>
-      </w:pPr>
-      <w:r>
-        <w:rPr>
-          <w:color w:val="00B050"/>
-        </w:rPr>
-        <w:t>Превьюшка, как на аналогов нет</w:t>
-      </w:r>
-    </w:p>
-    <w:p>
-      <w:pPr>
-        <w:pStyle w:val="a3"/>
-        <w:numPr>
-          <w:ilvl w:val="0"/>
-          <w:numId w:val="2"/>
-        </w:numPr>
-        <w:spacing w:after="0" w:line="360" w:lineRule="auto"/>
-        <w:jc w:val="both"/>
-        <w:rPr>
-          <w:color w:val="00B050"/>
-        </w:rPr>
-      </w:pPr>
-      <w:r>
-        <w:rPr>
-          <w:color w:val="00B050"/>
-        </w:rPr>
-        <w:t xml:space="preserve">Вода </w:t>
-      </w:r>
-      <w:r>
-        <w:rPr>
-          <w:color w:val="00B050"/>
-        </w:rPr>
-        <w:t>какая-нибудь</w:t>
-      </w:r>
-      <w:r>
-        <w:rPr>
-          <w:color w:val="00B050"/>
-        </w:rPr>
-        <w:t xml:space="preserve"> по типу (Решения, которые реально работают)</w:t>
-      </w:r>
-    </w:p>
-    <w:p>
-      <w:pPr>
-        <w:pStyle w:val="a3"/>
-        <w:numPr>
-          <w:ilvl w:val="0"/>
-          <w:numId w:val="2"/>
-        </w:numPr>
-        <w:spacing w:after="0" w:line="360" w:lineRule="auto"/>
-        <w:jc w:val="both"/>
-        <w:rPr>
-          <w:color w:val="00B050"/>
-          <w:szCs w:val="24"/>
-        </w:rPr>
-      </w:pPr>
-      <w:r>
-        <w:rPr>
-          <w:color w:val="00B050"/>
-          <w:szCs w:val="24"/>
-        </w:rPr>
-        <w:t xml:space="preserve">Новости (смотри сайт </w:t>
-      </w:r>
-      <w:r>
-        <w:rPr>
-          <w:color w:val="00B050"/>
-          <w:szCs w:val="24"/>
+        <w:t>Новости:</w:t>
+      </w:r>
+    </w:p>
+    <w:p>
+      <w:pPr>
+        <w:spacing w:after="0" w:line="360" w:lineRule="auto"/>
+        <w:jc w:val="both"/>
+        <w:rPr>
           <w:lang w:val="en-US"/>
         </w:rPr>
-        <w:t>INWAVE</w:t>
-      </w:r>
-      <w:r>
-        <w:rPr>
-          <w:color w:val="00B050"/>
-          <w:szCs w:val="24"/>
-        </w:rPr>
-        <w:t xml:space="preserve"> ближе к концу)</w:t>
-      </w:r>
-    </w:p>
-    <w:p>
-      <w:pPr>
-        <w:pStyle w:val="a3"/>
-        <w:numPr>
-          <w:ilvl w:val="0"/>
-          <w:numId w:val="2"/>
-        </w:numPr>
-        <w:spacing w:after="0" w:line="360" w:lineRule="auto"/>
-        <w:jc w:val="both"/>
-        <w:rPr>
-          <w:color w:val="00B050"/>
-        </w:rPr>
-      </w:pPr>
-      <w:r>
-        <w:rPr>
-          <w:color w:val="00B050"/>
-        </w:rPr>
-        <w:t>У вас остались вопросы?</w:t>
-      </w:r>
-    </w:p>
-    <w:p>
-      <w:pPr>
-        <w:spacing w:after="0" w:line="360" w:lineRule="auto"/>
-        <w:jc w:val="both"/>
-      </w:pPr>
-      <w:r>
-        <w:t>Нижнее поле:</w:t>
-      </w:r>
-    </w:p>
-    <w:p>
-      <w:pPr>
-        <w:pStyle w:val="a3"/>
-        <w:numPr>
-          <w:ilvl w:val="0"/>
-          <w:numId w:val="3"/>
-        </w:numPr>
-        <w:spacing w:after="0" w:line="360" w:lineRule="auto"/>
-        <w:jc w:val="both"/>
-        <w:rPr>
-          <w:color w:val="00B050"/>
-        </w:rPr>
-      </w:pPr>
-      <w:r>
-        <w:rPr>
-          <w:color w:val="00B050"/>
-        </w:rPr>
-        <w:t>Кнопка «На главную»</w:t>
-      </w:r>
-    </w:p>
-    <w:p>
-      <w:pPr>
-        <w:pStyle w:val="a3"/>
-        <w:numPr>
-          <w:ilvl w:val="0"/>
-          <w:numId w:val="3"/>
-        </w:numPr>
-        <w:spacing w:after="0" w:line="360" w:lineRule="auto"/>
-        <w:jc w:val="both"/>
-        <w:rPr>
-          <w:color w:val="00B050"/>
-        </w:rPr>
-      </w:pPr>
-      <w:r>
-        <w:rPr>
-          <w:color w:val="00B050"/>
-        </w:rPr>
-        <w:t xml:space="preserve">Кнопка «О </w:t>
-      </w:r>
-      <w:r>
-        <w:rPr>
-          <w:color w:val="00B050"/>
-        </w:rPr>
-        <w:t>компании</w:t>
-      </w:r>
-      <w:r>
-        <w:rPr>
-          <w:color w:val="00B050"/>
-        </w:rPr>
-        <w:t>»</w:t>
-      </w:r>
-    </w:p>
-    <w:p>
-      <w:pPr>
-        <w:pStyle w:val="a3"/>
-        <w:numPr>
-          <w:ilvl w:val="0"/>
-          <w:numId w:val="3"/>
-        </w:numPr>
-        <w:spacing w:after="0" w:line="360" w:lineRule="auto"/>
-        <w:jc w:val="both"/>
-        <w:rPr>
-          <w:color w:val="00B050"/>
-        </w:rPr>
-      </w:pPr>
-      <w:r>
-        <w:rPr>
-          <w:color w:val="00B050"/>
-        </w:rPr>
-        <w:t>Кнопка «Контакты»</w:t>
-      </w:r>
-    </w:p>
-    <w:p>
-      <w:pPr>
-        <w:pStyle w:val="a3"/>
-        <w:numPr>
-          <w:ilvl w:val="0"/>
-          <w:numId w:val="3"/>
-        </w:numPr>
-        <w:spacing w:after="0" w:line="360" w:lineRule="auto"/>
-        <w:jc w:val="both"/>
-        <w:rPr>
-          <w:color w:val="00B050"/>
-        </w:rPr>
-      </w:pPr>
-      <w:r>
-        <w:rPr>
-          <w:color w:val="00B050"/>
-        </w:rPr>
-        <w:t>Кнопка «</w:t>
-      </w:r>
-      <w:r>
-        <w:rPr>
-          <w:color w:val="00B050"/>
-        </w:rPr>
-        <w:t>Оформление заказа</w:t>
-      </w:r>
-      <w:r>
-        <w:rPr>
-          <w:color w:val="00B050"/>
-        </w:rPr>
-        <w:t>»</w:t>
-      </w:r>
-      <w:r>
-        <w:rPr>
-          <w:color w:val="00B050"/>
-        </w:rPr>
-        <w:t xml:space="preserve"> (переход на новую страницу с окном выбора категории товара (Системы Приемники и анализаторы обстановки, </w:t>
-      </w:r>
-      <w:r>
-        <w:rPr>
-          <w:color w:val="00B050"/>
+      </w:pPr>
+      <w:r>
+        <w:t xml:space="preserve">Сайт </w:t>
+      </w:r>
+      <w:proofErr w:type="spellStart"/>
+      <w:r>
+        <w:rPr>
           <w:lang w:val="en-US"/>
         </w:rPr>
-        <w:t>FPV</w:t>
-      </w:r>
-      <w:r>
-        <w:rPr>
-          <w:color w:val="00B050"/>
-        </w:rPr>
-        <w:t xml:space="preserve"> системы, Навигационные решения, Приемо-передатчики))</w:t>
-      </w:r>
-    </w:p>
-    <w:p>
-      <w:pPr>
-        <w:pStyle w:val="a3"/>
-        <w:numPr>
-          <w:ilvl w:val="0"/>
-          <w:numId w:val="3"/>
-        </w:numPr>
-        <w:spacing w:after="0" w:line="360" w:lineRule="auto"/>
-        <w:jc w:val="both"/>
-        <w:rPr>
-          <w:color w:val="00B050"/>
-        </w:rPr>
-      </w:pPr>
-      <w:r>
-        <w:rPr>
-          <w:color w:val="00B050"/>
-        </w:rPr>
-        <w:t>Кнопка «Доставка и оплата» (включает в себя описание сроков отгрузки)</w:t>
-      </w:r>
-    </w:p>
-    <w:p>
-      <w:pPr>
-        <w:pStyle w:val="a3"/>
-        <w:numPr>
-          <w:ilvl w:val="0"/>
-          <w:numId w:val="3"/>
-        </w:numPr>
-        <w:spacing w:after="0" w:line="360" w:lineRule="auto"/>
-        <w:jc w:val="both"/>
-        <w:rPr>
-          <w:color w:val="00B050"/>
-        </w:rPr>
-      </w:pPr>
-      <w:r>
-        <w:rPr>
-          <w:color w:val="00B050"/>
-        </w:rPr>
-        <w:t>Кнопка «Наверх»</w:t>
-      </w:r>
-    </w:p>
-    <w:p>
-      <w:pPr>
-        <w:pStyle w:val="a3"/>
-        <w:numPr>
-          <w:ilvl w:val="0"/>
-          <w:numId w:val="3"/>
-        </w:numPr>
-        <w:spacing w:after="0" w:line="360" w:lineRule="auto"/>
-        <w:jc w:val="both"/>
-        <w:rPr>
-          <w:color w:val="00B050"/>
-        </w:rPr>
-      </w:pPr>
-      <w:r>
-        <w:rPr>
-          <w:color w:val="00B050"/>
-        </w:rPr>
-        <w:t xml:space="preserve">Кнопка </w:t>
-      </w:r>
-      <w:r>
-        <w:rPr>
-          <w:color w:val="00B050"/>
-        </w:rPr>
-        <w:t>Наши испытания или новости</w:t>
-      </w:r>
-    </w:p>
-    <w:p>
-      <w:pPr>
-        <w:pStyle w:val="a3"/>
-        <w:numPr>
-          <w:ilvl w:val="0"/>
-          <w:numId w:val="3"/>
-        </w:numPr>
-        <w:spacing w:after="0" w:line="360" w:lineRule="auto"/>
-        <w:jc w:val="both"/>
-        <w:rPr>
-          <w:color w:val="00B050"/>
-        </w:rPr>
-      </w:pPr>
-      <w:r>
-        <w:rPr>
-          <w:color w:val="00B050"/>
-        </w:rPr>
-        <w:t xml:space="preserve">Кнопка </w:t>
-      </w:r>
-      <w:r>
-        <w:rPr>
-          <w:color w:val="00B050"/>
-        </w:rPr>
-        <w:t>Часто задаваемые вопросы</w:t>
-      </w:r>
-    </w:p>
-    <w:p>
-      <w:pPr>
-        <w:spacing w:after="0" w:line="360" w:lineRule="auto"/>
-        <w:jc w:val="both"/>
-        <w:rPr>
-          <w:color w:val="00B050"/>
-        </w:rPr>
-      </w:pPr>
-    </w:p>
-    <w:p>
-      <w:pPr>
-        <w:spacing w:after="0" w:line="360" w:lineRule="auto"/>
-        <w:jc w:val="both"/>
-        <w:rPr>
-          <w:color w:val="00B050"/>
-        </w:rPr>
-      </w:pPr>
-      <w:r>
-        <w:rPr>
-          <w:color w:val="00B050"/>
-          <w:highlight w:val="yellow"/>
-        </w:rPr>
-        <w:t>Каталог товаров:</w:t>
-      </w:r>
-    </w:p>
-    <w:p>
-      <w:pPr>
-        <w:spacing w:after="0" w:line="360" w:lineRule="auto"/>
-        <w:jc w:val="both"/>
-        <w:rPr>
-          <w:color w:val="00B050"/>
-        </w:rPr>
-      </w:pPr>
-      <w:r>
-        <w:rPr>
-          <w:color w:val="00B050"/>
-        </w:rPr>
-        <w:t>Заголовок и нижнее поле не меняются;</w:t>
-      </w:r>
-    </w:p>
-    <w:p>
-      <w:pPr>
-        <w:spacing w:after="0" w:line="360" w:lineRule="auto"/>
-        <w:jc w:val="both"/>
-        <w:rPr>
-          <w:color w:val="00B050"/>
-        </w:rPr>
-      </w:pPr>
-      <w:r>
-        <w:rPr>
-          <w:color w:val="00B050"/>
-        </w:rPr>
-        <w:t>Тело сайта:</w:t>
-      </w:r>
-    </w:p>
-    <w:p>
-      <w:pPr>
-        <w:spacing w:after="0" w:line="360" w:lineRule="auto"/>
-        <w:jc w:val="both"/>
-        <w:rPr>
-          <w:color w:val="00B050"/>
-        </w:rPr>
-      </w:pPr>
-      <w:r>
-        <w:rPr>
-          <w:color w:val="00B050"/>
-        </w:rPr>
-        <w:t>Отображение товаров как в наших новинках, по 3-4 в ряд, с кнопкой подробнее как в новинках</w:t>
-      </w:r>
-    </w:p>
-    <w:p>
-      <w:pPr>
-        <w:spacing w:after="0" w:line="360" w:lineRule="auto"/>
-        <w:jc w:val="both"/>
-        <w:rPr>
-          <w:color w:val="00B050"/>
-        </w:rPr>
-      </w:pPr>
-    </w:p>
-    <w:p>
-      <w:pPr>
-        <w:spacing w:after="0" w:line="360" w:lineRule="auto"/>
-        <w:jc w:val="both"/>
-        <w:rPr>
-          <w:color w:val="00B050"/>
-        </w:rPr>
-      </w:pPr>
-      <w:r>
-        <w:rPr>
-          <w:color w:val="00B050"/>
-          <w:highlight w:val="yellow"/>
-        </w:rPr>
-        <w:t>Подробнее о товаре:</w:t>
-      </w:r>
-    </w:p>
-    <w:p>
-      <w:pPr>
-        <w:spacing w:after="0" w:line="360" w:lineRule="auto"/>
-        <w:jc w:val="both"/>
-        <w:rPr>
-          <w:color w:val="00B050"/>
-        </w:rPr>
-      </w:pPr>
-      <w:r>
-        <w:rPr>
-          <w:color w:val="00B050"/>
-        </w:rPr>
-        <w:t>Заголовок и нижнее поле не меняются;</w:t>
-      </w:r>
-    </w:p>
-    <w:p>
-      <w:pPr>
-        <w:spacing w:after="0" w:line="360" w:lineRule="auto"/>
-        <w:jc w:val="both"/>
-        <w:rPr>
-          <w:color w:val="00B050"/>
-        </w:rPr>
-      </w:pPr>
-      <w:r>
-        <w:rPr>
-          <w:color w:val="00B050"/>
-        </w:rPr>
-        <w:t>Как с вебтеста пока что взять</w:t>
-      </w:r>
-    </w:p>
-    <w:p>
-      <w:pPr>
-        <w:spacing w:after="0" w:line="360" w:lineRule="auto"/>
-        <w:jc w:val="both"/>
-      </w:pPr>
-    </w:p>
-    <w:p>
-      <w:pPr>
-        <w:spacing w:after="0" w:line="360" w:lineRule="auto"/>
-        <w:jc w:val="both"/>
-      </w:pPr>
-      <w:r>
-        <w:rPr>
-          <w:highlight w:val="yellow"/>
-        </w:rPr>
-        <w:t>Новости:</w:t>
-      </w:r>
-    </w:p>
-    <w:p>
-      <w:pPr>
-        <w:spacing w:after="0" w:line="360" w:lineRule="auto"/>
-        <w:jc w:val="both"/>
-        <w:rPr>
-          <w:lang w:val="en-US"/>
-        </w:rPr>
-      </w:pPr>
-      <w:r>
-        <w:t xml:space="preserve">Сайт </w:t>
-      </w:r>
-      <w:r>
-        <w:rPr>
-          <w:lang w:val="en-US"/>
-        </w:rPr>
         <w:t>inwave</w:t>
       </w:r>
+      <w:proofErr w:type="spellEnd"/>
     </w:p>
     <w:p>
       <w:pPr>
@@ -1215,12 +1402,14 @@
           <w:color w:val="00B050"/>
         </w:rPr>
       </w:pPr>
+      <w:proofErr w:type="spellStart"/>
       <w:r>
         <w:rPr>
           <w:color w:val="00B050"/>
         </w:rPr>
         <w:t>Вебтест</w:t>
       </w:r>
+      <w:proofErr w:type="spellEnd"/>
     </w:p>
     <w:p>
       <w:pPr>

</xml_diff>